<commit_message>
subo los archivos de las estrategia
</commit_message>
<xml_diff>
--- a/Dominio(txts)/Estrategia.docx
+++ b/Dominio(txts)/Estrategia.docx
@@ -608,16 +608,18 @@
         <w:jc w:val="both"/>
         <w:rPr>
           <w:rFonts w:ascii="Arial" w:eastAsia="Times New Roman" w:hAnsi="Arial" w:cs="Arial"/>
-          <w:color w:val="000000"/>
-          <w:sz w:val="24"/>
-          <w:szCs w:val="24"/>
-          <w:u w:val="single"/>
-          <w:lang w:val="es-ES"/>
-        </w:rPr>
-      </w:pPr>
-      <w:r>
-        <w:rPr>
-          <w:rFonts w:ascii="Arial" w:eastAsia="Times New Roman" w:hAnsi="Arial" w:cs="Arial"/>
+          <w:b/>
+          <w:color w:val="000000"/>
+          <w:sz w:val="24"/>
+          <w:szCs w:val="24"/>
+          <w:u w:val="single"/>
+          <w:lang w:val="es-ES"/>
+        </w:rPr>
+      </w:pPr>
+      <w:r>
+        <w:rPr>
+          <w:rFonts w:ascii="Arial" w:eastAsia="Times New Roman" w:hAnsi="Arial" w:cs="Arial"/>
+          <w:b/>
           <w:color w:val="000000"/>
           <w:sz w:val="24"/>
           <w:szCs w:val="24"/>
@@ -627,38 +629,52 @@
         <w:lastRenderedPageBreak/>
         <w:t>Decisiones de diseño</w:t>
       </w:r>
-    </w:p>
-    <w:p>
-      <w:pPr>
-        <w:spacing w:after="0" w:line="240" w:lineRule="auto"/>
-        <w:jc w:val="both"/>
-        <w:rPr>
-          <w:rFonts w:ascii="Arial" w:eastAsia="Times New Roman" w:hAnsi="Arial" w:cs="Arial"/>
-          <w:color w:val="000000"/>
-          <w:sz w:val="24"/>
-          <w:szCs w:val="24"/>
-          <w:lang w:val="es-ES"/>
-        </w:rPr>
-      </w:pPr>
-    </w:p>
-    <w:p>
-      <w:pPr>
-        <w:spacing w:after="0" w:line="240" w:lineRule="auto"/>
-        <w:jc w:val="both"/>
-        <w:rPr>
-          <w:rFonts w:ascii="Arial" w:eastAsia="Times New Roman" w:hAnsi="Arial" w:cs="Arial"/>
-          <w:color w:val="000000"/>
-          <w:sz w:val="24"/>
-          <w:szCs w:val="24"/>
-          <w:lang w:val="es-ES"/>
-        </w:rPr>
-      </w:pPr>
-      <w:r>
-        <w:rPr>
-          <w:rFonts w:ascii="Arial" w:eastAsia="Times New Roman" w:hAnsi="Arial" w:cs="Arial"/>
-          <w:color w:val="000000"/>
-          <w:sz w:val="24"/>
-          <w:szCs w:val="24"/>
+      <w:r>
+        <w:rPr>
+          <w:rFonts w:ascii="Arial" w:eastAsia="Times New Roman" w:hAnsi="Arial" w:cs="Arial"/>
+          <w:b/>
+          <w:color w:val="000000"/>
+          <w:sz w:val="24"/>
+          <w:szCs w:val="24"/>
+          <w:u w:val="single"/>
+          <w:lang w:val="es-ES"/>
+        </w:rPr>
+        <w:t xml:space="preserve"> y migración</w:t>
+      </w:r>
+    </w:p>
+    <w:p>
+      <w:pPr>
+        <w:spacing w:after="0" w:line="240" w:lineRule="auto"/>
+        <w:jc w:val="both"/>
+        <w:rPr>
+          <w:rFonts w:ascii="Arial" w:eastAsia="Times New Roman" w:hAnsi="Arial" w:cs="Arial"/>
+          <w:color w:val="000000"/>
+          <w:sz w:val="24"/>
+          <w:szCs w:val="24"/>
+          <w:lang w:val="es-ES"/>
+        </w:rPr>
+      </w:pPr>
+    </w:p>
+    <w:p>
+      <w:pPr>
+        <w:spacing w:after="0" w:line="240" w:lineRule="auto"/>
+        <w:jc w:val="both"/>
+        <w:rPr>
+          <w:rFonts w:ascii="Arial" w:eastAsia="Times New Roman" w:hAnsi="Arial" w:cs="Arial"/>
+          <w:color w:val="000000"/>
+          <w:sz w:val="24"/>
+          <w:szCs w:val="24"/>
+          <w:u w:val="single"/>
+          <w:lang w:val="es-ES"/>
+        </w:rPr>
+      </w:pPr>
+      <w:r>
+        <w:rPr>
+          <w:rFonts w:ascii="Arial" w:eastAsia="Times New Roman" w:hAnsi="Arial" w:cs="Arial"/>
+          <w:color w:val="000000"/>
+          <w:sz w:val="24"/>
+          <w:szCs w:val="24"/>
+          <w:u w:val="single"/>
           <w:lang w:val="es-ES"/>
         </w:rPr>
         <w:t xml:space="preserve">Roles y funcionalidades </w:t>
@@ -722,15 +738,17 @@
           <w:color w:val="000000"/>
           <w:sz w:val="24"/>
           <w:szCs w:val="24"/>
-          <w:lang w:val="es-ES"/>
-        </w:rPr>
-      </w:pPr>
-      <w:r>
-        <w:rPr>
-          <w:rFonts w:ascii="Arial" w:eastAsia="Times New Roman" w:hAnsi="Arial" w:cs="Arial"/>
-          <w:color w:val="000000"/>
-          <w:sz w:val="24"/>
-          <w:szCs w:val="24"/>
+          <w:u w:val="single"/>
+          <w:lang w:val="es-ES"/>
+        </w:rPr>
+      </w:pPr>
+      <w:r>
+        <w:rPr>
+          <w:rFonts w:ascii="Arial" w:eastAsia="Times New Roman" w:hAnsi="Arial" w:cs="Arial"/>
+          <w:color w:val="000000"/>
+          <w:sz w:val="24"/>
+          <w:szCs w:val="24"/>
+          <w:u w:val="single"/>
           <w:lang w:val="es-ES"/>
         </w:rPr>
         <w:t xml:space="preserve">Roles y usuarios </w:t>
@@ -794,6 +812,7 @@
           <w:color w:val="000000"/>
           <w:sz w:val="24"/>
           <w:szCs w:val="24"/>
+          <w:u w:val="single"/>
           <w:lang w:val="es-ES"/>
         </w:rPr>
       </w:pPr>
@@ -804,6 +823,7 @@
           <w:color w:val="000000"/>
           <w:sz w:val="24"/>
           <w:szCs w:val="24"/>
+          <w:u w:val="single"/>
           <w:lang w:val="es-ES"/>
         </w:rPr>
         <w:t>Login</w:t>
@@ -815,6 +835,7 @@
           <w:color w:val="000000"/>
           <w:sz w:val="24"/>
           <w:szCs w:val="24"/>
+          <w:u w:val="single"/>
           <w:lang w:val="es-ES"/>
         </w:rPr>
         <w:t xml:space="preserve"> y seguridad</w:t>
@@ -922,6 +943,7 @@
           <w:color w:val="000000"/>
           <w:sz w:val="24"/>
           <w:szCs w:val="24"/>
+          <w:u w:val="single"/>
           <w:lang w:val="es-ES"/>
         </w:rPr>
       </w:pPr>
@@ -932,6 +954,7 @@
           <w:color w:val="000000"/>
           <w:sz w:val="24"/>
           <w:szCs w:val="24"/>
+          <w:u w:val="single"/>
           <w:lang w:val="es-ES"/>
         </w:rPr>
         <w:t>Passwords</w:t>
@@ -1151,6 +1174,86 @@
           <w:szCs w:val="24"/>
           <w:lang w:val="es-ES"/>
         </w:rPr>
+        <w:t xml:space="preserve">Se migran </w:t>
+      </w:r>
+      <w:r>
+        <w:rPr>
+          <w:rFonts w:ascii="Arial" w:eastAsia="Times New Roman" w:hAnsi="Arial" w:cs="Arial"/>
+          <w:color w:val="000000"/>
+          <w:sz w:val="24"/>
+          <w:szCs w:val="24"/>
+          <w:lang w:val="es-ES"/>
+        </w:rPr>
+        <w:t xml:space="preserve">96 usuarios en vez de 95 debido a la creación del usuario </w:t>
+      </w:r>
+      <w:proofErr w:type="spellStart"/>
+      <w:r>
+        <w:rPr>
+          <w:rFonts w:ascii="Arial" w:eastAsia="Times New Roman" w:hAnsi="Arial" w:cs="Arial"/>
+          <w:color w:val="000000"/>
+          <w:sz w:val="24"/>
+          <w:szCs w:val="24"/>
+          <w:lang w:val="es-ES"/>
+        </w:rPr>
+        <w:t>admin</w:t>
+      </w:r>
+      <w:proofErr w:type="spellEnd"/>
+      <w:r>
+        <w:rPr>
+          <w:rFonts w:ascii="Arial" w:eastAsia="Times New Roman" w:hAnsi="Arial" w:cs="Arial"/>
+          <w:color w:val="000000"/>
+          <w:sz w:val="24"/>
+          <w:szCs w:val="24"/>
+          <w:lang w:val="es-ES"/>
+        </w:rPr>
+        <w:t xml:space="preserve"> que contiene el rol de administrador de la aplicación</w:t>
+      </w:r>
+      <w:r>
+        <w:rPr>
+          <w:rFonts w:ascii="Arial" w:eastAsia="Times New Roman" w:hAnsi="Arial" w:cs="Arial"/>
+          <w:color w:val="000000"/>
+          <w:sz w:val="24"/>
+          <w:szCs w:val="24"/>
+          <w:lang w:val="es-ES"/>
+        </w:rPr>
+        <w:t>. Su contraseña es w23e.</w:t>
+      </w:r>
+    </w:p>
+    <w:p>
+      <w:pPr>
+        <w:spacing w:after="0" w:line="240" w:lineRule="auto"/>
+        <w:jc w:val="both"/>
+        <w:rPr>
+          <w:rFonts w:ascii="Arial" w:eastAsia="Times New Roman" w:hAnsi="Arial" w:cs="Arial"/>
+          <w:color w:val="000000"/>
+          <w:sz w:val="24"/>
+          <w:szCs w:val="24"/>
+          <w:lang w:val="es-ES"/>
+        </w:rPr>
+      </w:pPr>
+    </w:p>
+    <w:p>
+      <w:pPr>
+        <w:spacing w:after="0" w:line="240" w:lineRule="auto"/>
+        <w:jc w:val="both"/>
+        <w:rPr>
+          <w:rFonts w:ascii="Arial" w:eastAsia="Times New Roman" w:hAnsi="Arial" w:cs="Arial"/>
+          <w:color w:val="000000"/>
+          <w:sz w:val="24"/>
+          <w:szCs w:val="24"/>
+          <w:u w:val="single"/>
+          <w:lang w:val="es-ES"/>
+        </w:rPr>
+      </w:pPr>
+      <w:r>
+        <w:rPr>
+          <w:rFonts w:ascii="Arial" w:eastAsia="Times New Roman" w:hAnsi="Arial" w:cs="Arial"/>
+          <w:color w:val="000000"/>
+          <w:sz w:val="24"/>
+          <w:szCs w:val="24"/>
+          <w:u w:val="single"/>
+          <w:lang w:val="es-ES"/>
+        </w:rPr>
         <w:t>Calificaciones</w:t>
       </w:r>
     </w:p>
@@ -1187,6 +1290,7 @@
           <w:szCs w:val="24"/>
           <w:lang w:val="es-ES"/>
         </w:rPr>
+        <w:lastRenderedPageBreak/>
         <w:t xml:space="preserve">Las calificaciones se agregan al nuevo sistema luego de </w:t>
       </w:r>
       <w:r>
@@ -1262,15 +1366,17 @@
           <w:color w:val="000000"/>
           <w:sz w:val="24"/>
           <w:szCs w:val="24"/>
-          <w:lang w:val="es-ES"/>
-        </w:rPr>
-      </w:pPr>
-      <w:r>
-        <w:rPr>
-          <w:rFonts w:ascii="Arial" w:eastAsia="Times New Roman" w:hAnsi="Arial" w:cs="Arial"/>
-          <w:color w:val="000000"/>
-          <w:sz w:val="24"/>
-          <w:szCs w:val="24"/>
+          <w:u w:val="single"/>
+          <w:lang w:val="es-ES"/>
+        </w:rPr>
+      </w:pPr>
+      <w:r>
+        <w:rPr>
+          <w:rFonts w:ascii="Arial" w:eastAsia="Times New Roman" w:hAnsi="Arial" w:cs="Arial"/>
+          <w:color w:val="000000"/>
+          <w:sz w:val="24"/>
+          <w:szCs w:val="24"/>
+          <w:u w:val="single"/>
           <w:lang w:val="es-ES"/>
         </w:rPr>
         <w:t xml:space="preserve">Fecha del sistema </w:t>
@@ -1331,27 +1437,97 @@
           <w:szCs w:val="24"/>
           <w:lang w:val="es-ES"/>
         </w:rPr>
-        <w:t xml:space="preserve">a encontrada en la tabla maestra entre las fechas de inicio de las publicaciones y las fechas de alta de las facturas. Obtuvimos la fecha </w:t>
-      </w:r>
-      <w:r>
-        <w:rPr>
-          <w:rFonts w:ascii="Arial" w:eastAsia="Times New Roman" w:hAnsi="Arial" w:cs="Arial"/>
-          <w:color w:val="000000"/>
-          <w:sz w:val="24"/>
-          <w:szCs w:val="24"/>
-          <w:lang w:val="es-ES"/>
-        </w:rPr>
-        <w:t>2016-01-08 00:00:00.000</w:t>
-      </w:r>
-      <w:r>
-        <w:rPr>
-          <w:rFonts w:ascii="Arial" w:eastAsia="Times New Roman" w:hAnsi="Arial" w:cs="Arial"/>
-          <w:color w:val="000000"/>
-          <w:sz w:val="24"/>
-          <w:szCs w:val="24"/>
-          <w:lang w:val="es-ES"/>
-        </w:rPr>
-        <w:t xml:space="preserve"> la cual provenía de una factura y estaba por encima de todas las fechas de vencimiento de las publicaciones por lo que migr</w:t>
+        <w:t xml:space="preserve">a encontrada en la tabla maestra entre las fechas </w:t>
+      </w:r>
+      <w:r>
+        <w:rPr>
+          <w:rFonts w:ascii="Arial" w:eastAsia="Times New Roman" w:hAnsi="Arial" w:cs="Arial"/>
+          <w:color w:val="000000"/>
+          <w:sz w:val="24"/>
+          <w:szCs w:val="24"/>
+          <w:lang w:val="es-ES"/>
+        </w:rPr>
+        <w:t>de inicio de las publicaciones,</w:t>
+      </w:r>
+      <w:r>
+        <w:rPr>
+          <w:rFonts w:ascii="Arial" w:eastAsia="Times New Roman" w:hAnsi="Arial" w:cs="Arial"/>
+          <w:color w:val="000000"/>
+          <w:sz w:val="24"/>
+          <w:szCs w:val="24"/>
+          <w:lang w:val="es-ES"/>
+        </w:rPr>
+        <w:t xml:space="preserve"> las fechas de alta de las facturas</w:t>
+      </w:r>
+      <w:r>
+        <w:rPr>
+          <w:rFonts w:ascii="Arial" w:eastAsia="Times New Roman" w:hAnsi="Arial" w:cs="Arial"/>
+          <w:color w:val="000000"/>
+          <w:sz w:val="24"/>
+          <w:szCs w:val="24"/>
+          <w:lang w:val="es-ES"/>
+        </w:rPr>
+        <w:t xml:space="preserve"> y las fechas de las compras</w:t>
+      </w:r>
+      <w:r>
+        <w:rPr>
+          <w:rFonts w:ascii="Arial" w:eastAsia="Times New Roman" w:hAnsi="Arial" w:cs="Arial"/>
+          <w:color w:val="000000"/>
+          <w:sz w:val="24"/>
+          <w:szCs w:val="24"/>
+          <w:lang w:val="es-ES"/>
+        </w:rPr>
+        <w:t xml:space="preserve">. Obtuvimos la fecha </w:t>
+      </w:r>
+      <w:r>
+        <w:rPr>
+          <w:rFonts w:ascii="Arial" w:eastAsia="Times New Roman" w:hAnsi="Arial" w:cs="Arial"/>
+          <w:color w:val="000000"/>
+          <w:sz w:val="24"/>
+          <w:szCs w:val="24"/>
+          <w:lang w:val="es-ES"/>
+        </w:rPr>
+        <w:t>2016-12-30</w:t>
+      </w:r>
+      <w:r>
+        <w:rPr>
+          <w:rFonts w:ascii="Arial" w:eastAsia="Times New Roman" w:hAnsi="Arial" w:cs="Arial"/>
+          <w:color w:val="000000"/>
+          <w:sz w:val="24"/>
+          <w:szCs w:val="24"/>
+          <w:lang w:val="es-ES"/>
+        </w:rPr>
+        <w:t xml:space="preserve"> 00:00:00.000</w:t>
+      </w:r>
+      <w:r>
+        <w:rPr>
+          <w:rFonts w:ascii="Arial" w:eastAsia="Times New Roman" w:hAnsi="Arial" w:cs="Arial"/>
+          <w:color w:val="000000"/>
+          <w:sz w:val="24"/>
+          <w:szCs w:val="24"/>
+          <w:lang w:val="es-ES"/>
+        </w:rPr>
+        <w:t xml:space="preserve"> la cual provenía de una </w:t>
+      </w:r>
+      <w:r>
+        <w:rPr>
+          <w:rFonts w:ascii="Arial" w:eastAsia="Times New Roman" w:hAnsi="Arial" w:cs="Arial"/>
+          <w:color w:val="000000"/>
+          <w:sz w:val="24"/>
+          <w:szCs w:val="24"/>
+          <w:lang w:val="es-ES"/>
+        </w:rPr>
+        <w:t>compra</w:t>
+      </w:r>
+      <w:r>
+        <w:rPr>
+          <w:rFonts w:ascii="Arial" w:eastAsia="Times New Roman" w:hAnsi="Arial" w:cs="Arial"/>
+          <w:color w:val="000000"/>
+          <w:sz w:val="24"/>
+          <w:szCs w:val="24"/>
+          <w:lang w:val="es-ES"/>
+        </w:rPr>
+        <w:t xml:space="preserve"> y estaba por encima de todas las fechas de vencimiento de las publicaciones por lo que migr</w:t>
       </w:r>
       <w:r>
         <w:rPr>
@@ -1371,6 +1547,100 @@
           <w:szCs w:val="24"/>
           <w:lang w:val="es-ES"/>
         </w:rPr>
+        <w:t xml:space="preserve">. Es una inconsistencia que haya compras hechas después del vencimiento de la publicación pero como no queríamos perder datos los migramos igual tomando como hipótesis de trabajo que las compras fueron realizadas de todas formas y para priorizar </w:t>
+      </w:r>
+      <w:r>
+        <w:rPr>
+          <w:rFonts w:ascii="Arial" w:eastAsia="Times New Roman" w:hAnsi="Arial" w:cs="Arial"/>
+          <w:color w:val="000000"/>
+          <w:sz w:val="24"/>
+          <w:szCs w:val="24"/>
+          <w:lang w:val="es-ES"/>
+        </w:rPr>
+        <w:t>que no se pierdan datos. No obstante, dentro de nuestra aplicación no permitimos que se produzcan dichas inconsistencias.</w:t>
+      </w:r>
+    </w:p>
+    <w:p>
+      <w:pPr>
+        <w:spacing w:after="0" w:line="240" w:lineRule="auto"/>
+        <w:jc w:val="both"/>
+        <w:rPr>
+          <w:rFonts w:ascii="Arial" w:eastAsia="Times New Roman" w:hAnsi="Arial" w:cs="Arial"/>
+          <w:color w:val="000000"/>
+          <w:sz w:val="24"/>
+          <w:szCs w:val="24"/>
+          <w:lang w:val="es-ES"/>
+        </w:rPr>
+      </w:pPr>
+    </w:p>
+    <w:p>
+      <w:pPr>
+        <w:spacing w:after="0" w:line="240" w:lineRule="auto"/>
+        <w:jc w:val="both"/>
+        <w:rPr>
+          <w:rFonts w:ascii="Arial" w:eastAsia="Times New Roman" w:hAnsi="Arial" w:cs="Arial"/>
+          <w:color w:val="000000"/>
+          <w:sz w:val="24"/>
+          <w:szCs w:val="24"/>
+          <w:u w:val="single"/>
+          <w:lang w:val="es-ES"/>
+        </w:rPr>
+      </w:pPr>
+      <w:r>
+        <w:rPr>
+          <w:rFonts w:ascii="Arial" w:eastAsia="Times New Roman" w:hAnsi="Arial" w:cs="Arial"/>
+          <w:color w:val="000000"/>
+          <w:sz w:val="24"/>
+          <w:szCs w:val="24"/>
+          <w:u w:val="single"/>
+          <w:lang w:val="es-ES"/>
+        </w:rPr>
+        <w:t>Documentos</w:t>
+      </w:r>
+    </w:p>
+    <w:p>
+      <w:pPr>
+        <w:spacing w:after="0" w:line="240" w:lineRule="auto"/>
+        <w:jc w:val="both"/>
+        <w:rPr>
+          <w:rFonts w:ascii="Arial" w:eastAsia="Times New Roman" w:hAnsi="Arial" w:cs="Arial"/>
+          <w:color w:val="000000"/>
+          <w:sz w:val="24"/>
+          <w:szCs w:val="24"/>
+          <w:lang w:val="es-ES"/>
+        </w:rPr>
+      </w:pPr>
+    </w:p>
+    <w:p>
+      <w:pPr>
+        <w:spacing w:after="0" w:line="240" w:lineRule="auto"/>
+        <w:jc w:val="both"/>
+        <w:rPr>
+          <w:rFonts w:ascii="Arial" w:eastAsia="Times New Roman" w:hAnsi="Arial" w:cs="Arial"/>
+          <w:color w:val="000000"/>
+          <w:sz w:val="24"/>
+          <w:szCs w:val="24"/>
+          <w:lang w:val="es-ES"/>
+        </w:rPr>
+      </w:pPr>
+      <w:r>
+        <w:rPr>
+          <w:rFonts w:ascii="Arial" w:eastAsia="Times New Roman" w:hAnsi="Arial" w:cs="Arial"/>
+          <w:color w:val="000000"/>
+          <w:sz w:val="24"/>
+          <w:szCs w:val="24"/>
+          <w:lang w:val="es-ES"/>
+        </w:rPr>
+        <w:t>Tomamos como hipótesis de trabajo que todos los números de documentos en la tabla maestra son de tipo DNI a la hora de hacer la migración</w:t>
+      </w:r>
+      <w:r>
+        <w:rPr>
+          <w:rFonts w:ascii="Arial" w:eastAsia="Times New Roman" w:hAnsi="Arial" w:cs="Arial"/>
+          <w:color w:val="000000"/>
+          <w:sz w:val="24"/>
+          <w:szCs w:val="24"/>
+          <w:lang w:val="es-ES"/>
+        </w:rPr>
         <w:t>.</w:t>
       </w:r>
     </w:p>
@@ -1396,97 +1666,17 @@
           <w:color w:val="000000"/>
           <w:sz w:val="24"/>
           <w:szCs w:val="24"/>
-          <w:lang w:val="es-ES"/>
-        </w:rPr>
-      </w:pPr>
-      <w:r>
-        <w:rPr>
-          <w:rFonts w:ascii="Arial" w:eastAsia="Times New Roman" w:hAnsi="Arial" w:cs="Arial"/>
-          <w:color w:val="000000"/>
-          <w:sz w:val="24"/>
-          <w:szCs w:val="24"/>
-          <w:lang w:val="es-ES"/>
-        </w:rPr>
-        <w:t>Documentos</w:t>
-      </w:r>
-    </w:p>
-    <w:p>
-      <w:pPr>
-        <w:spacing w:after="0" w:line="240" w:lineRule="auto"/>
-        <w:jc w:val="both"/>
-        <w:rPr>
-          <w:rFonts w:ascii="Arial" w:eastAsia="Times New Roman" w:hAnsi="Arial" w:cs="Arial"/>
-          <w:color w:val="000000"/>
-          <w:sz w:val="24"/>
-          <w:szCs w:val="24"/>
-          <w:lang w:val="es-ES"/>
-        </w:rPr>
-      </w:pPr>
-    </w:p>
-    <w:p>
-      <w:pPr>
-        <w:spacing w:after="0" w:line="240" w:lineRule="auto"/>
-        <w:jc w:val="both"/>
-        <w:rPr>
-          <w:rFonts w:ascii="Arial" w:eastAsia="Times New Roman" w:hAnsi="Arial" w:cs="Arial"/>
-          <w:color w:val="000000"/>
-          <w:sz w:val="24"/>
-          <w:szCs w:val="24"/>
-          <w:lang w:val="es-ES"/>
-        </w:rPr>
-      </w:pPr>
-      <w:r>
-        <w:rPr>
-          <w:rFonts w:ascii="Arial" w:eastAsia="Times New Roman" w:hAnsi="Arial" w:cs="Arial"/>
-          <w:color w:val="000000"/>
-          <w:sz w:val="24"/>
-          <w:szCs w:val="24"/>
-          <w:lang w:val="es-ES"/>
-        </w:rPr>
-        <w:t>Tomamos como hipótesis de trabajo que todos los números de documentos en la tabla maestra son de tipo DNI a la hora de hacer la migración</w:t>
-      </w:r>
-      <w:r>
-        <w:rPr>
-          <w:rFonts w:ascii="Arial" w:eastAsia="Times New Roman" w:hAnsi="Arial" w:cs="Arial"/>
-          <w:color w:val="000000"/>
-          <w:sz w:val="24"/>
-          <w:szCs w:val="24"/>
-          <w:lang w:val="es-ES"/>
-        </w:rPr>
-        <w:t>.</w:t>
-      </w:r>
-    </w:p>
-    <w:p>
-      <w:pPr>
-        <w:spacing w:after="0" w:line="240" w:lineRule="auto"/>
-        <w:jc w:val="both"/>
-        <w:rPr>
-          <w:rFonts w:ascii="Arial" w:eastAsia="Times New Roman" w:hAnsi="Arial" w:cs="Arial"/>
-          <w:color w:val="000000"/>
-          <w:sz w:val="24"/>
-          <w:szCs w:val="24"/>
-          <w:lang w:val="es-ES"/>
-        </w:rPr>
-      </w:pPr>
-    </w:p>
-    <w:p>
-      <w:pPr>
-        <w:spacing w:after="0" w:line="240" w:lineRule="auto"/>
-        <w:jc w:val="both"/>
-        <w:rPr>
-          <w:rFonts w:ascii="Arial" w:eastAsia="Times New Roman" w:hAnsi="Arial" w:cs="Arial"/>
-          <w:color w:val="000000"/>
-          <w:sz w:val="24"/>
-          <w:szCs w:val="24"/>
-          <w:lang w:val="es-ES"/>
-        </w:rPr>
-      </w:pPr>
-      <w:r>
-        <w:rPr>
-          <w:rFonts w:ascii="Arial" w:eastAsia="Times New Roman" w:hAnsi="Arial" w:cs="Arial"/>
-          <w:color w:val="000000"/>
-          <w:sz w:val="24"/>
-          <w:szCs w:val="24"/>
+          <w:u w:val="single"/>
+          <w:lang w:val="es-ES"/>
+        </w:rPr>
+      </w:pPr>
+      <w:r>
+        <w:rPr>
+          <w:rFonts w:ascii="Arial" w:eastAsia="Times New Roman" w:hAnsi="Arial" w:cs="Arial"/>
+          <w:color w:val="000000"/>
+          <w:sz w:val="24"/>
+          <w:szCs w:val="24"/>
+          <w:u w:val="single"/>
           <w:lang w:val="es-ES"/>
         </w:rPr>
         <w:t>Datos faltantes</w:t>
@@ -1590,15 +1780,17 @@
           <w:color w:val="000000"/>
           <w:sz w:val="24"/>
           <w:szCs w:val="24"/>
-          <w:lang w:val="es-ES"/>
-        </w:rPr>
-      </w:pPr>
-      <w:r>
-        <w:rPr>
-          <w:rFonts w:ascii="Arial" w:eastAsia="Times New Roman" w:hAnsi="Arial" w:cs="Arial"/>
-          <w:color w:val="000000"/>
-          <w:sz w:val="24"/>
-          <w:szCs w:val="24"/>
+          <w:u w:val="single"/>
+          <w:lang w:val="es-ES"/>
+        </w:rPr>
+      </w:pPr>
+      <w:r>
+        <w:rPr>
+          <w:rFonts w:ascii="Arial" w:eastAsia="Times New Roman" w:hAnsi="Arial" w:cs="Arial"/>
+          <w:color w:val="000000"/>
+          <w:sz w:val="24"/>
+          <w:szCs w:val="24"/>
+          <w:u w:val="single"/>
           <w:lang w:val="es-ES"/>
         </w:rPr>
         <w:t>Ofertas</w:t>
@@ -1637,50 +1829,102 @@
           <w:szCs w:val="24"/>
           <w:lang w:val="es-ES"/>
         </w:rPr>
-        <w:t>Tomamos al precio de las publicaciones de tipo oferta como un precio de reserva (ósea una vez que una oferta supere ese valor, el vendedor se compromete a realizar la venta). No es un precio base, se puede ofertar por menos de ese valor pero no por menos del valor de la oferta anterior si hubiera alguna.</w:t>
-      </w:r>
-      <w:r>
-        <w:rPr>
-          <w:rFonts w:ascii="Arial" w:eastAsia="Times New Roman" w:hAnsi="Arial" w:cs="Arial"/>
-          <w:color w:val="000000"/>
-          <w:sz w:val="24"/>
-          <w:szCs w:val="24"/>
-          <w:lang w:val="es-ES"/>
-        </w:rPr>
-        <w:t xml:space="preserve"> De todas formas el TP indica que el vendedor siempre debe aceptar la última oferta por lo que cuando se cierra la subasta, si esta tiene ofertas, se concreta la venta.</w:t>
-      </w:r>
-    </w:p>
-    <w:p>
-      <w:pPr>
-        <w:spacing w:after="0" w:line="240" w:lineRule="auto"/>
-        <w:jc w:val="both"/>
-        <w:rPr>
-          <w:rFonts w:ascii="Arial" w:eastAsia="Times New Roman" w:hAnsi="Arial" w:cs="Arial"/>
-          <w:color w:val="000000"/>
-          <w:sz w:val="24"/>
-          <w:szCs w:val="24"/>
-          <w:lang w:val="es-ES"/>
-        </w:rPr>
-      </w:pPr>
-    </w:p>
-    <w:p>
-      <w:pPr>
-        <w:spacing w:after="0" w:line="240" w:lineRule="auto"/>
-        <w:jc w:val="both"/>
-        <w:rPr>
-          <w:rFonts w:ascii="Arial" w:eastAsia="Times New Roman" w:hAnsi="Arial" w:cs="Arial"/>
-          <w:color w:val="000000"/>
-          <w:sz w:val="24"/>
-          <w:szCs w:val="24"/>
-          <w:lang w:val="es-ES"/>
-        </w:rPr>
-      </w:pPr>
-      <w:r>
-        <w:rPr>
-          <w:rFonts w:ascii="Arial" w:eastAsia="Times New Roman" w:hAnsi="Arial" w:cs="Arial"/>
-          <w:color w:val="000000"/>
-          <w:sz w:val="24"/>
-          <w:szCs w:val="24"/>
+        <w:t xml:space="preserve">Tomamos al precio de las publicaciones de tipo oferta como un precio de reserva (ósea una vez que una oferta supere ese valor, el vendedor se compromete a realizar la venta). </w:t>
+      </w:r>
+      <w:r>
+        <w:rPr>
+          <w:rFonts w:ascii="Arial" w:eastAsia="Times New Roman" w:hAnsi="Arial" w:cs="Arial"/>
+          <w:color w:val="000000"/>
+          <w:sz w:val="24"/>
+          <w:szCs w:val="24"/>
+          <w:lang w:val="es-ES"/>
+        </w:rPr>
+        <w:t>S</w:t>
+      </w:r>
+      <w:r>
+        <w:rPr>
+          <w:rFonts w:ascii="Arial" w:eastAsia="Times New Roman" w:hAnsi="Arial" w:cs="Arial"/>
+          <w:color w:val="000000"/>
+          <w:sz w:val="24"/>
+          <w:szCs w:val="24"/>
+          <w:lang w:val="es-ES"/>
+        </w:rPr>
+        <w:t>e puede ofertar por menos de ese valor pero no por menos del valor de la oferta anterior si hubiera alguna.</w:t>
+      </w:r>
+      <w:r>
+        <w:rPr>
+          <w:rFonts w:ascii="Arial" w:eastAsia="Times New Roman" w:hAnsi="Arial" w:cs="Arial"/>
+          <w:color w:val="000000"/>
+          <w:sz w:val="24"/>
+          <w:szCs w:val="24"/>
+          <w:lang w:val="es-ES"/>
+        </w:rPr>
+        <w:t xml:space="preserve"> Ósea que cuando se realiza una oferta siempre tiene que superar el valor de la oferta anterior o debe ser mayor a 0 en caso de que no haya ofertas.</w:t>
+      </w:r>
+      <w:r>
+        <w:rPr>
+          <w:rFonts w:ascii="Arial" w:eastAsia="Times New Roman" w:hAnsi="Arial" w:cs="Arial"/>
+          <w:color w:val="000000"/>
+          <w:sz w:val="24"/>
+          <w:szCs w:val="24"/>
+          <w:lang w:val="es-ES"/>
+        </w:rPr>
+        <w:t xml:space="preserve"> </w:t>
+      </w:r>
+      <w:r>
+        <w:rPr>
+          <w:rFonts w:ascii="Arial" w:eastAsia="Times New Roman" w:hAnsi="Arial" w:cs="Arial"/>
+          <w:color w:val="000000"/>
+          <w:sz w:val="24"/>
+          <w:szCs w:val="24"/>
+          <w:lang w:val="es-ES"/>
+        </w:rPr>
+        <w:t xml:space="preserve">Cuando </w:t>
+      </w:r>
+      <w:r>
+        <w:rPr>
+          <w:rFonts w:ascii="Arial" w:eastAsia="Times New Roman" w:hAnsi="Arial" w:cs="Arial"/>
+          <w:color w:val="000000"/>
+          <w:sz w:val="24"/>
+          <w:szCs w:val="24"/>
+          <w:lang w:val="es-ES"/>
+        </w:rPr>
+        <w:t>se cierra la subasta, si esta tiene ofertas, se concreta la venta.</w:t>
+      </w:r>
+    </w:p>
+    <w:p>
+      <w:pPr>
+        <w:spacing w:after="0" w:line="240" w:lineRule="auto"/>
+        <w:jc w:val="both"/>
+        <w:rPr>
+          <w:rFonts w:ascii="Arial" w:eastAsia="Times New Roman" w:hAnsi="Arial" w:cs="Arial"/>
+          <w:color w:val="000000"/>
+          <w:sz w:val="24"/>
+          <w:szCs w:val="24"/>
+          <w:lang w:val="es-ES"/>
+        </w:rPr>
+      </w:pPr>
+    </w:p>
+    <w:p>
+      <w:pPr>
+        <w:spacing w:after="0" w:line="240" w:lineRule="auto"/>
+        <w:jc w:val="both"/>
+        <w:rPr>
+          <w:rFonts w:ascii="Arial" w:eastAsia="Times New Roman" w:hAnsi="Arial" w:cs="Arial"/>
+          <w:color w:val="000000"/>
+          <w:sz w:val="24"/>
+          <w:szCs w:val="24"/>
+          <w:u w:val="single"/>
+          <w:lang w:val="es-ES"/>
+        </w:rPr>
+      </w:pPr>
+      <w:r>
+        <w:rPr>
+          <w:rFonts w:ascii="Arial" w:eastAsia="Times New Roman" w:hAnsi="Arial" w:cs="Arial"/>
+          <w:color w:val="000000"/>
+          <w:sz w:val="24"/>
+          <w:szCs w:val="24"/>
+          <w:u w:val="single"/>
           <w:lang w:val="es-ES"/>
         </w:rPr>
         <w:t>Visibilidades</w:t>
@@ -1809,7 +2053,929 @@
           <w:szCs w:val="24"/>
           <w:lang w:val="es-ES"/>
         </w:rPr>
-        <w:t xml:space="preserve">egimos como un valor constante para cada tipo de visibilidad. Para las visibilidades platino, oro, plata y </w:t>
+        <w:t xml:space="preserve">egimos como un valor constante para cada tipo </w:t>
+      </w:r>
+      <w:r>
+        <w:rPr>
+          <w:rFonts w:ascii="Arial" w:eastAsia="Times New Roman" w:hAnsi="Arial" w:cs="Arial"/>
+          <w:color w:val="000000"/>
+          <w:sz w:val="24"/>
+          <w:szCs w:val="24"/>
+          <w:lang w:val="es-ES"/>
+        </w:rPr>
+        <w:lastRenderedPageBreak/>
+        <w:t xml:space="preserve">de visibilidad. Para las visibilidades platino, oro, plata y </w:t>
+      </w:r>
+      <w:r>
+        <w:rPr>
+          <w:rFonts w:ascii="Arial" w:eastAsia="Times New Roman" w:hAnsi="Arial" w:cs="Arial"/>
+          <w:color w:val="000000"/>
+          <w:sz w:val="24"/>
+          <w:szCs w:val="24"/>
+          <w:lang w:val="es-ES"/>
+        </w:rPr>
+        <w:t>bronce</w:t>
+      </w:r>
+      <w:r>
+        <w:rPr>
+          <w:rFonts w:ascii="Arial" w:eastAsia="Times New Roman" w:hAnsi="Arial" w:cs="Arial"/>
+          <w:color w:val="000000"/>
+          <w:sz w:val="24"/>
+          <w:szCs w:val="24"/>
+          <w:lang w:val="es-ES"/>
+        </w:rPr>
+        <w:t xml:space="preserve"> este valor es $20, $30, $40 y $50 respectivamente.</w:t>
+      </w:r>
+    </w:p>
+    <w:p>
+      <w:pPr>
+        <w:spacing w:after="0" w:line="240" w:lineRule="auto"/>
+        <w:jc w:val="both"/>
+        <w:rPr>
+          <w:rFonts w:ascii="Arial" w:eastAsia="Times New Roman" w:hAnsi="Arial" w:cs="Arial"/>
+          <w:color w:val="000000"/>
+          <w:sz w:val="24"/>
+          <w:szCs w:val="24"/>
+          <w:lang w:val="es-ES"/>
+        </w:rPr>
+      </w:pPr>
+    </w:p>
+    <w:p>
+      <w:pPr>
+        <w:spacing w:after="0" w:line="240" w:lineRule="auto"/>
+        <w:jc w:val="both"/>
+        <w:rPr>
+          <w:rFonts w:ascii="Arial" w:eastAsia="Times New Roman" w:hAnsi="Arial" w:cs="Arial"/>
+          <w:color w:val="000000"/>
+          <w:sz w:val="24"/>
+          <w:szCs w:val="24"/>
+          <w:u w:val="single"/>
+          <w:lang w:val="es-ES"/>
+        </w:rPr>
+      </w:pPr>
+      <w:r>
+        <w:rPr>
+          <w:rFonts w:ascii="Arial" w:eastAsia="Times New Roman" w:hAnsi="Arial" w:cs="Arial"/>
+          <w:color w:val="000000"/>
+          <w:sz w:val="24"/>
+          <w:szCs w:val="24"/>
+          <w:u w:val="single"/>
+          <w:lang w:val="es-ES"/>
+        </w:rPr>
+        <w:t>Rubros</w:t>
+      </w:r>
+    </w:p>
+    <w:p>
+      <w:pPr>
+        <w:spacing w:after="0" w:line="240" w:lineRule="auto"/>
+        <w:jc w:val="both"/>
+        <w:rPr>
+          <w:rFonts w:ascii="Arial" w:eastAsia="Times New Roman" w:hAnsi="Arial" w:cs="Arial"/>
+          <w:color w:val="000000"/>
+          <w:sz w:val="24"/>
+          <w:szCs w:val="24"/>
+          <w:lang w:val="es-ES"/>
+        </w:rPr>
+      </w:pPr>
+    </w:p>
+    <w:p>
+      <w:pPr>
+        <w:spacing w:after="0" w:line="240" w:lineRule="auto"/>
+        <w:jc w:val="both"/>
+        <w:rPr>
+          <w:rFonts w:ascii="Arial" w:eastAsia="Times New Roman" w:hAnsi="Arial" w:cs="Arial"/>
+          <w:color w:val="000000"/>
+          <w:sz w:val="24"/>
+          <w:szCs w:val="24"/>
+          <w:lang w:val="es-ES"/>
+        </w:rPr>
+      </w:pPr>
+      <w:r>
+        <w:rPr>
+          <w:rFonts w:ascii="Arial" w:eastAsia="Times New Roman" w:hAnsi="Arial" w:cs="Arial"/>
+          <w:color w:val="000000"/>
+          <w:sz w:val="24"/>
+          <w:szCs w:val="24"/>
+          <w:lang w:val="es-ES"/>
+        </w:rPr>
+        <w:t>Tomamos la descripción de los rubros como una descripción larga y la de</w:t>
+      </w:r>
+      <w:r>
+        <w:rPr>
+          <w:rFonts w:ascii="Arial" w:eastAsia="Times New Roman" w:hAnsi="Arial" w:cs="Arial"/>
+          <w:color w:val="000000"/>
+          <w:sz w:val="24"/>
+          <w:szCs w:val="24"/>
+          <w:lang w:val="es-ES"/>
+        </w:rPr>
+        <w:t>scripción corta la generamos como un código de 5 letras.</w:t>
+      </w:r>
+    </w:p>
+    <w:p>
+      <w:pPr>
+        <w:spacing w:after="0" w:line="240" w:lineRule="auto"/>
+        <w:jc w:val="both"/>
+        <w:rPr>
+          <w:rFonts w:ascii="Arial" w:eastAsia="Times New Roman" w:hAnsi="Arial" w:cs="Arial"/>
+          <w:color w:val="000000"/>
+          <w:sz w:val="24"/>
+          <w:szCs w:val="24"/>
+          <w:lang w:val="es-ES"/>
+        </w:rPr>
+      </w:pPr>
+    </w:p>
+    <w:p>
+      <w:pPr>
+        <w:spacing w:after="0" w:line="240" w:lineRule="auto"/>
+        <w:jc w:val="both"/>
+        <w:rPr>
+          <w:rFonts w:ascii="Arial" w:eastAsia="Times New Roman" w:hAnsi="Arial" w:cs="Arial"/>
+          <w:color w:val="000000"/>
+          <w:sz w:val="24"/>
+          <w:szCs w:val="24"/>
+          <w:u w:val="single"/>
+          <w:lang w:val="es-ES"/>
+        </w:rPr>
+      </w:pPr>
+      <w:r>
+        <w:rPr>
+          <w:rFonts w:ascii="Arial" w:eastAsia="Times New Roman" w:hAnsi="Arial" w:cs="Arial"/>
+          <w:color w:val="000000"/>
+          <w:sz w:val="24"/>
+          <w:szCs w:val="24"/>
+          <w:u w:val="single"/>
+          <w:lang w:val="es-ES"/>
+        </w:rPr>
+        <w:t>Usuarios</w:t>
+      </w:r>
+    </w:p>
+    <w:p>
+      <w:pPr>
+        <w:spacing w:after="0" w:line="240" w:lineRule="auto"/>
+        <w:jc w:val="both"/>
+        <w:rPr>
+          <w:rFonts w:ascii="Arial" w:eastAsia="Times New Roman" w:hAnsi="Arial" w:cs="Arial"/>
+          <w:color w:val="000000"/>
+          <w:sz w:val="24"/>
+          <w:szCs w:val="24"/>
+          <w:lang w:val="es-ES"/>
+        </w:rPr>
+      </w:pPr>
+    </w:p>
+    <w:p>
+      <w:pPr>
+        <w:spacing w:after="0" w:line="240" w:lineRule="auto"/>
+        <w:jc w:val="both"/>
+        <w:rPr>
+          <w:rFonts w:ascii="Arial" w:eastAsia="Times New Roman" w:hAnsi="Arial" w:cs="Arial"/>
+          <w:color w:val="000000"/>
+          <w:sz w:val="24"/>
+          <w:szCs w:val="24"/>
+          <w:lang w:val="es-ES"/>
+        </w:rPr>
+      </w:pPr>
+      <w:r>
+        <w:rPr>
+          <w:rFonts w:ascii="Arial" w:eastAsia="Times New Roman" w:hAnsi="Arial" w:cs="Arial"/>
+          <w:color w:val="000000"/>
+          <w:sz w:val="24"/>
+          <w:szCs w:val="24"/>
+          <w:lang w:val="es-ES"/>
+        </w:rPr>
+        <w:t>En la tabla de usuarios creamos un id para cada usuario y establecimos que el campo del nombre de usuario sea UNIQUE para evitar repeticiones de nombres de usuarios.</w:t>
+      </w:r>
+    </w:p>
+    <w:p>
+      <w:pPr>
+        <w:spacing w:after="0" w:line="240" w:lineRule="auto"/>
+        <w:jc w:val="both"/>
+        <w:rPr>
+          <w:rFonts w:ascii="Arial" w:eastAsia="Times New Roman" w:hAnsi="Arial" w:cs="Arial"/>
+          <w:color w:val="000000"/>
+          <w:sz w:val="24"/>
+          <w:szCs w:val="24"/>
+          <w:u w:val="single"/>
+          <w:lang w:val="es-ES"/>
+        </w:rPr>
+      </w:pPr>
+    </w:p>
+    <w:p>
+      <w:pPr>
+        <w:spacing w:after="0" w:line="240" w:lineRule="auto"/>
+        <w:jc w:val="both"/>
+        <w:rPr>
+          <w:rFonts w:ascii="Arial" w:eastAsia="Times New Roman" w:hAnsi="Arial" w:cs="Arial"/>
+          <w:color w:val="000000"/>
+          <w:sz w:val="24"/>
+          <w:szCs w:val="24"/>
+          <w:u w:val="single"/>
+          <w:lang w:val="es-ES"/>
+        </w:rPr>
+      </w:pPr>
+      <w:r>
+        <w:rPr>
+          <w:rFonts w:ascii="Arial" w:eastAsia="Times New Roman" w:hAnsi="Arial" w:cs="Arial"/>
+          <w:color w:val="000000"/>
+          <w:sz w:val="24"/>
+          <w:szCs w:val="24"/>
+          <w:u w:val="single"/>
+          <w:lang w:val="es-ES"/>
+        </w:rPr>
+        <w:t>Roles de cada usuario</w:t>
+      </w:r>
+    </w:p>
+    <w:p>
+      <w:pPr>
+        <w:spacing w:after="0" w:line="240" w:lineRule="auto"/>
+        <w:jc w:val="both"/>
+        <w:rPr>
+          <w:rFonts w:ascii="Arial" w:eastAsia="Times New Roman" w:hAnsi="Arial" w:cs="Arial"/>
+          <w:color w:val="000000"/>
+          <w:sz w:val="24"/>
+          <w:szCs w:val="24"/>
+          <w:lang w:val="es-ES"/>
+        </w:rPr>
+      </w:pPr>
+    </w:p>
+    <w:p>
+      <w:pPr>
+        <w:spacing w:after="0" w:line="240" w:lineRule="auto"/>
+        <w:jc w:val="both"/>
+        <w:rPr>
+          <w:rFonts w:ascii="Arial" w:eastAsia="Times New Roman" w:hAnsi="Arial" w:cs="Arial"/>
+          <w:color w:val="000000"/>
+          <w:sz w:val="24"/>
+          <w:szCs w:val="24"/>
+          <w:lang w:val="es-ES"/>
+        </w:rPr>
+      </w:pPr>
+      <w:r>
+        <w:rPr>
+          <w:rFonts w:ascii="Arial" w:eastAsia="Times New Roman" w:hAnsi="Arial" w:cs="Arial"/>
+          <w:color w:val="000000"/>
+          <w:sz w:val="24"/>
+          <w:szCs w:val="24"/>
+          <w:lang w:val="es-ES"/>
+        </w:rPr>
+        <w:t>Agregamos en la tabla ROLES_</w:t>
+      </w:r>
+      <w:r>
+        <w:rPr>
+          <w:rFonts w:ascii="Arial" w:eastAsia="Times New Roman" w:hAnsi="Arial" w:cs="Arial"/>
+          <w:color w:val="000000"/>
+          <w:sz w:val="24"/>
+          <w:szCs w:val="24"/>
+          <w:lang w:val="es-ES"/>
+        </w:rPr>
+        <w:t>USUARIOS un campo de tipo numérico</w:t>
+      </w:r>
+      <w:r>
+        <w:rPr>
+          <w:rFonts w:ascii="Arial" w:eastAsia="Times New Roman" w:hAnsi="Arial" w:cs="Arial"/>
+          <w:color w:val="000000"/>
+          <w:sz w:val="24"/>
+          <w:szCs w:val="24"/>
+          <w:lang w:val="es-ES"/>
+        </w:rPr>
+        <w:t xml:space="preserve"> que indica si ese rol está habilitado (1) para ese usuario o no (0) ya que el enunciado pide que cuando se da de baja un rol se le desasigne a los usuarios que lo poseían, por lo cual este valor pasará a 0.</w:t>
+      </w:r>
+    </w:p>
+    <w:p>
+      <w:pPr>
+        <w:spacing w:after="0" w:line="240" w:lineRule="auto"/>
+        <w:jc w:val="both"/>
+        <w:rPr>
+          <w:rFonts w:ascii="Arial" w:eastAsia="Times New Roman" w:hAnsi="Arial" w:cs="Arial"/>
+          <w:color w:val="000000"/>
+          <w:sz w:val="24"/>
+          <w:szCs w:val="24"/>
+          <w:lang w:val="es-ES"/>
+        </w:rPr>
+      </w:pPr>
+      <w:r>
+        <w:rPr>
+          <w:rFonts w:ascii="Arial" w:eastAsia="Times New Roman" w:hAnsi="Arial" w:cs="Arial"/>
+          <w:color w:val="000000"/>
+          <w:sz w:val="24"/>
+          <w:szCs w:val="24"/>
+          <w:lang w:val="es-ES"/>
+        </w:rPr>
+        <w:t>La razón por la cual necesitamos esto es para que una vez que el rol vuelva a habilitarse no se le asigne al usuario (siguiendo con el enunciado) y se le pueda asignar a los usuarios si se quiere individ</w:t>
+      </w:r>
+      <w:r>
+        <w:rPr>
+          <w:rFonts w:ascii="Arial" w:eastAsia="Times New Roman" w:hAnsi="Arial" w:cs="Arial"/>
+          <w:color w:val="000000"/>
+          <w:sz w:val="24"/>
+          <w:szCs w:val="24"/>
+          <w:lang w:val="es-ES"/>
+        </w:rPr>
+        <w:t>ualmente.</w:t>
+      </w:r>
+    </w:p>
+    <w:p>
+      <w:pPr>
+        <w:spacing w:after="0" w:line="240" w:lineRule="auto"/>
+        <w:jc w:val="both"/>
+        <w:rPr>
+          <w:rFonts w:ascii="Arial" w:eastAsia="Times New Roman" w:hAnsi="Arial" w:cs="Arial"/>
+          <w:color w:val="000000"/>
+          <w:sz w:val="24"/>
+          <w:szCs w:val="24"/>
+          <w:lang w:val="es-ES"/>
+        </w:rPr>
+      </w:pPr>
+    </w:p>
+    <w:p>
+      <w:pPr>
+        <w:spacing w:after="0" w:line="240" w:lineRule="auto"/>
+        <w:jc w:val="both"/>
+        <w:rPr>
+          <w:rFonts w:ascii="Arial" w:eastAsia="Times New Roman" w:hAnsi="Arial" w:cs="Arial"/>
+          <w:color w:val="000000"/>
+          <w:sz w:val="24"/>
+          <w:szCs w:val="24"/>
+          <w:u w:val="single"/>
+          <w:lang w:val="es-ES"/>
+        </w:rPr>
+      </w:pPr>
+      <w:r>
+        <w:rPr>
+          <w:rFonts w:ascii="Arial" w:eastAsia="Times New Roman" w:hAnsi="Arial" w:cs="Arial"/>
+          <w:color w:val="000000"/>
+          <w:sz w:val="24"/>
+          <w:szCs w:val="24"/>
+          <w:u w:val="single"/>
+          <w:lang w:val="es-ES"/>
+        </w:rPr>
+        <w:t>Facturas</w:t>
+      </w:r>
+    </w:p>
+    <w:p>
+      <w:pPr>
+        <w:spacing w:after="0" w:line="240" w:lineRule="auto"/>
+        <w:jc w:val="both"/>
+        <w:rPr>
+          <w:rFonts w:ascii="Arial" w:eastAsia="Times New Roman" w:hAnsi="Arial" w:cs="Arial"/>
+          <w:color w:val="000000"/>
+          <w:sz w:val="24"/>
+          <w:szCs w:val="24"/>
+          <w:lang w:val="es-ES"/>
+        </w:rPr>
+      </w:pPr>
+    </w:p>
+    <w:p>
+      <w:pPr>
+        <w:spacing w:after="0" w:line="240" w:lineRule="auto"/>
+        <w:jc w:val="both"/>
+        <w:rPr>
+          <w:rFonts w:ascii="Arial" w:eastAsia="Times New Roman" w:hAnsi="Arial" w:cs="Arial"/>
+          <w:color w:val="000000"/>
+          <w:sz w:val="24"/>
+          <w:szCs w:val="24"/>
+          <w:lang w:val="es-ES"/>
+        </w:rPr>
+      </w:pPr>
+      <w:r>
+        <w:rPr>
+          <w:rFonts w:ascii="Arial" w:eastAsia="Times New Roman" w:hAnsi="Arial" w:cs="Arial"/>
+          <w:color w:val="000000"/>
+          <w:sz w:val="24"/>
+          <w:szCs w:val="24"/>
+          <w:lang w:val="es-ES"/>
+        </w:rPr>
+        <w:t>Migramos solamente una factura por publicación ya que el siste</w:t>
+      </w:r>
+      <w:r>
+        <w:rPr>
+          <w:rFonts w:ascii="Arial" w:eastAsia="Times New Roman" w:hAnsi="Arial" w:cs="Arial"/>
+          <w:color w:val="000000"/>
+          <w:sz w:val="24"/>
+          <w:szCs w:val="24"/>
+          <w:lang w:val="es-ES"/>
+        </w:rPr>
+        <w:t>ma viejo lo hace de esa manera. Sin embargo, en el nuevo sistema se genera una nueva factura por cada publicación</w:t>
+      </w:r>
+      <w:r>
+        <w:rPr>
+          <w:rFonts w:ascii="Arial" w:eastAsia="Times New Roman" w:hAnsi="Arial" w:cs="Arial"/>
+          <w:color w:val="000000"/>
+          <w:sz w:val="24"/>
+          <w:szCs w:val="24"/>
+          <w:lang w:val="es-ES"/>
+        </w:rPr>
+        <w:t xml:space="preserve"> generada (sin contar borradores), cada compra realizada y cada subasta finalizada.</w:t>
+      </w:r>
+    </w:p>
+    <w:p>
+      <w:pPr>
+        <w:spacing w:after="0" w:line="240" w:lineRule="auto"/>
+        <w:jc w:val="both"/>
+        <w:rPr>
+          <w:rFonts w:ascii="Arial" w:eastAsia="Times New Roman" w:hAnsi="Arial" w:cs="Arial"/>
+          <w:color w:val="000000"/>
+          <w:sz w:val="24"/>
+          <w:szCs w:val="24"/>
+          <w:u w:val="single"/>
+          <w:lang w:val="es-ES"/>
+        </w:rPr>
+      </w:pPr>
+    </w:p>
+    <w:p>
+      <w:pPr>
+        <w:spacing w:after="0" w:line="240" w:lineRule="auto"/>
+        <w:jc w:val="both"/>
+        <w:rPr>
+          <w:rFonts w:ascii="Arial" w:eastAsia="Times New Roman" w:hAnsi="Arial" w:cs="Arial"/>
+          <w:color w:val="000000"/>
+          <w:sz w:val="24"/>
+          <w:szCs w:val="24"/>
+          <w:u w:val="single"/>
+          <w:lang w:val="es-ES"/>
+        </w:rPr>
+      </w:pPr>
+      <w:r>
+        <w:rPr>
+          <w:rFonts w:ascii="Arial" w:eastAsia="Times New Roman" w:hAnsi="Arial" w:cs="Arial"/>
+          <w:color w:val="000000"/>
+          <w:sz w:val="24"/>
+          <w:szCs w:val="24"/>
+          <w:u w:val="single"/>
+          <w:lang w:val="es-ES"/>
+        </w:rPr>
+        <w:t>Ítems</w:t>
+      </w:r>
+    </w:p>
+    <w:p>
+      <w:pPr>
+        <w:spacing w:after="0" w:line="240" w:lineRule="auto"/>
+        <w:jc w:val="both"/>
+        <w:rPr>
+          <w:rFonts w:ascii="Arial" w:eastAsia="Times New Roman" w:hAnsi="Arial" w:cs="Arial"/>
+          <w:color w:val="000000"/>
+          <w:sz w:val="24"/>
+          <w:szCs w:val="24"/>
+          <w:lang w:val="es-ES"/>
+        </w:rPr>
+      </w:pPr>
+    </w:p>
+    <w:p>
+      <w:pPr>
+        <w:spacing w:after="0" w:line="240" w:lineRule="auto"/>
+        <w:jc w:val="both"/>
+        <w:rPr>
+          <w:rFonts w:ascii="Arial" w:eastAsia="Times New Roman" w:hAnsi="Arial" w:cs="Arial"/>
+          <w:color w:val="000000"/>
+          <w:sz w:val="24"/>
+          <w:szCs w:val="24"/>
+          <w:lang w:val="es-ES"/>
+        </w:rPr>
+      </w:pPr>
+      <w:r>
+        <w:rPr>
+          <w:rFonts w:ascii="Arial" w:eastAsia="Times New Roman" w:hAnsi="Arial" w:cs="Arial"/>
+          <w:color w:val="000000"/>
+          <w:sz w:val="24"/>
+          <w:szCs w:val="24"/>
+          <w:lang w:val="es-ES"/>
+        </w:rPr>
+        <w:t>Relacionamos a los ítems con las visibilidades, las compras y las ofertas para obtener la fuente del valor del monto y saber el detalle del mismo. Si se relaciona solamente con la visibilidad el valor del ítem proviene del precio de comisión por tipo de visibilidad,  si se relaciona solamente con una compra u oferta el monto proviene la comisión de la venta y si se relaciona con la visibilidad y la compra u oferta al mismo tiempo el monto proviene de la comisión por envío.</w:t>
+      </w:r>
+    </w:p>
+    <w:p>
+      <w:pPr>
+        <w:spacing w:after="0" w:line="240" w:lineRule="auto"/>
+        <w:jc w:val="both"/>
+        <w:rPr>
+          <w:rFonts w:ascii="Arial" w:eastAsia="Times New Roman" w:hAnsi="Arial" w:cs="Arial"/>
+          <w:color w:val="000000"/>
+          <w:sz w:val="24"/>
+          <w:szCs w:val="24"/>
+          <w:lang w:val="es-ES"/>
+        </w:rPr>
+      </w:pPr>
+    </w:p>
+    <w:p>
+      <w:pPr>
+        <w:spacing w:after="0" w:line="240" w:lineRule="auto"/>
+        <w:jc w:val="both"/>
+        <w:rPr>
+          <w:rFonts w:ascii="Arial" w:eastAsia="Times New Roman" w:hAnsi="Arial" w:cs="Arial"/>
+          <w:color w:val="000000"/>
+          <w:sz w:val="24"/>
+          <w:szCs w:val="24"/>
+          <w:u w:val="single"/>
+          <w:lang w:val="es-ES"/>
+        </w:rPr>
+      </w:pPr>
+      <w:r>
+        <w:rPr>
+          <w:rFonts w:ascii="Arial" w:eastAsia="Times New Roman" w:hAnsi="Arial" w:cs="Arial"/>
+          <w:color w:val="000000"/>
+          <w:sz w:val="24"/>
+          <w:szCs w:val="24"/>
+          <w:u w:val="single"/>
+          <w:lang w:val="es-ES"/>
+        </w:rPr>
+        <w:t>Compras</w:t>
+      </w:r>
+    </w:p>
+    <w:p>
+      <w:pPr>
+        <w:spacing w:after="0" w:line="240" w:lineRule="auto"/>
+        <w:jc w:val="both"/>
+        <w:rPr>
+          <w:rFonts w:ascii="Arial" w:eastAsia="Times New Roman" w:hAnsi="Arial" w:cs="Arial"/>
+          <w:color w:val="000000"/>
+          <w:sz w:val="24"/>
+          <w:szCs w:val="24"/>
+          <w:lang w:val="es-ES"/>
+        </w:rPr>
+      </w:pPr>
+    </w:p>
+    <w:p>
+      <w:pPr>
+        <w:spacing w:after="0" w:line="240" w:lineRule="auto"/>
+        <w:jc w:val="both"/>
+        <w:rPr>
+          <w:rFonts w:ascii="Arial" w:eastAsia="Times New Roman" w:hAnsi="Arial" w:cs="Arial"/>
+          <w:color w:val="000000"/>
+          <w:sz w:val="24"/>
+          <w:szCs w:val="24"/>
+          <w:lang w:val="es-ES"/>
+        </w:rPr>
+      </w:pPr>
+      <w:r>
+        <w:rPr>
+          <w:rFonts w:ascii="Arial" w:eastAsia="Times New Roman" w:hAnsi="Arial" w:cs="Arial"/>
+          <w:color w:val="000000"/>
+          <w:sz w:val="24"/>
+          <w:szCs w:val="24"/>
+          <w:lang w:val="es-ES"/>
+        </w:rPr>
+        <w:t>Se</w:t>
+      </w:r>
+      <w:r>
+        <w:rPr>
+          <w:rFonts w:ascii="Arial" w:eastAsia="Times New Roman" w:hAnsi="Arial" w:cs="Arial"/>
+          <w:color w:val="000000"/>
+          <w:sz w:val="24"/>
+          <w:szCs w:val="24"/>
+          <w:lang w:val="es-ES"/>
+        </w:rPr>
+        <w:t xml:space="preserve"> obtienen 92422 compras en </w:t>
+      </w:r>
+      <w:r>
+        <w:rPr>
+          <w:rFonts w:ascii="Arial" w:eastAsia="Times New Roman" w:hAnsi="Arial" w:cs="Arial"/>
+          <w:color w:val="000000"/>
+          <w:sz w:val="24"/>
+          <w:szCs w:val="24"/>
+          <w:lang w:val="es-ES"/>
+        </w:rPr>
+        <w:t>vez de 97362 ya</w:t>
+      </w:r>
+      <w:r>
+        <w:rPr>
+          <w:rFonts w:ascii="Arial" w:eastAsia="Times New Roman" w:hAnsi="Arial" w:cs="Arial"/>
+          <w:color w:val="000000"/>
+          <w:sz w:val="24"/>
+          <w:szCs w:val="24"/>
+          <w:lang w:val="es-ES"/>
+        </w:rPr>
+        <w:t xml:space="preserve"> que en el viejo sistema cuando una oferta se gana se genera una compra de la publicación. (Hay 4940 publicaciones de subasta finalizadas y 97362 – 92422 = 4940) En nuestro modelado de datos cada vez que se termina una subasta no se genera una compra sino que cambia el atributo C_GANADOR de OFERTAS a ‘SI’ (Y se generan todas las acciones </w:t>
+      </w:r>
+      <w:r>
+        <w:rPr>
+          <w:rFonts w:ascii="Arial" w:eastAsia="Times New Roman" w:hAnsi="Arial" w:cs="Arial"/>
+          <w:color w:val="000000"/>
+          <w:sz w:val="24"/>
+          <w:szCs w:val="24"/>
+          <w:lang w:val="es-ES"/>
+        </w:rPr>
+        <w:lastRenderedPageBreak/>
+        <w:t>correspondientes). Por esta razón decidimos no migrar a l</w:t>
+      </w:r>
+      <w:r>
+        <w:rPr>
+          <w:rFonts w:ascii="Arial" w:eastAsia="Times New Roman" w:hAnsi="Arial" w:cs="Arial"/>
+          <w:color w:val="000000"/>
+          <w:sz w:val="24"/>
+          <w:szCs w:val="24"/>
+          <w:lang w:val="es-ES"/>
+        </w:rPr>
+        <w:t>as ofertas ganadas como compras.</w:t>
+      </w:r>
+    </w:p>
+    <w:p>
+      <w:pPr>
+        <w:spacing w:after="0" w:line="240" w:lineRule="auto"/>
+        <w:jc w:val="both"/>
+        <w:rPr>
+          <w:rFonts w:ascii="Arial" w:eastAsia="Times New Roman" w:hAnsi="Arial" w:cs="Arial"/>
+          <w:color w:val="000000"/>
+          <w:sz w:val="24"/>
+          <w:szCs w:val="24"/>
+          <w:lang w:val="es-ES"/>
+        </w:rPr>
+      </w:pPr>
+    </w:p>
+    <w:p>
+      <w:pPr>
+        <w:spacing w:after="0" w:line="240" w:lineRule="auto"/>
+        <w:jc w:val="both"/>
+        <w:rPr>
+          <w:rFonts w:ascii="Arial" w:eastAsia="Times New Roman" w:hAnsi="Arial" w:cs="Arial"/>
+          <w:color w:val="000000"/>
+          <w:sz w:val="24"/>
+          <w:szCs w:val="24"/>
+          <w:u w:val="single"/>
+          <w:lang w:val="es-ES"/>
+        </w:rPr>
+      </w:pPr>
+      <w:r>
+        <w:rPr>
+          <w:rFonts w:ascii="Arial" w:eastAsia="Times New Roman" w:hAnsi="Arial" w:cs="Arial"/>
+          <w:color w:val="000000"/>
+          <w:sz w:val="24"/>
+          <w:szCs w:val="24"/>
+          <w:u w:val="single"/>
+          <w:lang w:val="es-ES"/>
+        </w:rPr>
+        <w:t>Beneficio primera publicación</w:t>
+      </w:r>
+    </w:p>
+    <w:p>
+      <w:pPr>
+        <w:spacing w:after="0" w:line="240" w:lineRule="auto"/>
+        <w:jc w:val="both"/>
+        <w:rPr>
+          <w:rFonts w:ascii="Arial" w:eastAsia="Times New Roman" w:hAnsi="Arial" w:cs="Arial"/>
+          <w:color w:val="000000"/>
+          <w:sz w:val="24"/>
+          <w:szCs w:val="24"/>
+          <w:lang w:val="es-ES"/>
+        </w:rPr>
+      </w:pPr>
+    </w:p>
+    <w:p>
+      <w:pPr>
+        <w:spacing w:after="0" w:line="240" w:lineRule="auto"/>
+        <w:jc w:val="both"/>
+        <w:rPr>
+          <w:rFonts w:ascii="Arial" w:eastAsia="Times New Roman" w:hAnsi="Arial" w:cs="Arial"/>
+          <w:color w:val="000000"/>
+          <w:sz w:val="24"/>
+          <w:szCs w:val="24"/>
+          <w:lang w:val="es-ES"/>
+        </w:rPr>
+      </w:pPr>
+      <w:r>
+        <w:rPr>
+          <w:rFonts w:ascii="Arial" w:eastAsia="Times New Roman" w:hAnsi="Arial" w:cs="Arial"/>
+          <w:color w:val="000000"/>
+          <w:sz w:val="24"/>
+          <w:szCs w:val="24"/>
+          <w:lang w:val="es-ES"/>
+        </w:rPr>
+        <w:t>Agregamos el campo N_PRIMERA_PUBLICACION en el usuario para aplicar el beneficio de la primera publicación sin costo de comisión por visibilidad a los usuarios creados post migración.</w:t>
+      </w:r>
+    </w:p>
+    <w:p>
+      <w:pPr>
+        <w:spacing w:after="0" w:line="240" w:lineRule="auto"/>
+        <w:jc w:val="both"/>
+        <w:rPr>
+          <w:rFonts w:ascii="Arial" w:eastAsia="Times New Roman" w:hAnsi="Arial" w:cs="Arial"/>
+          <w:color w:val="000000"/>
+          <w:sz w:val="24"/>
+          <w:szCs w:val="24"/>
+          <w:lang w:val="es-ES"/>
+        </w:rPr>
+      </w:pPr>
+    </w:p>
+    <w:p>
+      <w:pPr>
+        <w:spacing w:after="0" w:line="240" w:lineRule="auto"/>
+        <w:jc w:val="both"/>
+        <w:rPr>
+          <w:rFonts w:ascii="Arial" w:eastAsia="Times New Roman" w:hAnsi="Arial" w:cs="Arial"/>
+          <w:color w:val="000000"/>
+          <w:sz w:val="24"/>
+          <w:szCs w:val="24"/>
+          <w:u w:val="single"/>
+          <w:lang w:val="es-ES"/>
+        </w:rPr>
+      </w:pPr>
+      <w:r>
+        <w:rPr>
+          <w:rFonts w:ascii="Arial" w:eastAsia="Times New Roman" w:hAnsi="Arial" w:cs="Arial"/>
+          <w:color w:val="000000"/>
+          <w:sz w:val="24"/>
+          <w:szCs w:val="24"/>
+          <w:u w:val="single"/>
+          <w:lang w:val="es-ES"/>
+        </w:rPr>
+        <w:t>Deshabilitar comprar/ofertar</w:t>
+      </w:r>
+    </w:p>
+    <w:p>
+      <w:pPr>
+        <w:spacing w:after="0" w:line="240" w:lineRule="auto"/>
+        <w:jc w:val="both"/>
+        <w:rPr>
+          <w:rFonts w:ascii="Arial" w:eastAsia="Times New Roman" w:hAnsi="Arial" w:cs="Arial"/>
+          <w:color w:val="000000"/>
+          <w:sz w:val="24"/>
+          <w:szCs w:val="24"/>
+          <w:lang w:val="es-ES"/>
+        </w:rPr>
+      </w:pPr>
+    </w:p>
+    <w:p>
+      <w:pPr>
+        <w:spacing w:after="0" w:line="240" w:lineRule="auto"/>
+        <w:jc w:val="both"/>
+        <w:rPr>
+          <w:rFonts w:ascii="Arial" w:eastAsia="Times New Roman" w:hAnsi="Arial" w:cs="Arial"/>
+          <w:color w:val="000000"/>
+          <w:sz w:val="24"/>
+          <w:szCs w:val="24"/>
+          <w:lang w:val="es-ES"/>
+        </w:rPr>
+      </w:pPr>
+      <w:r>
+        <w:rPr>
+          <w:rFonts w:ascii="Arial" w:eastAsia="Times New Roman" w:hAnsi="Arial" w:cs="Arial"/>
+          <w:color w:val="000000"/>
+          <w:sz w:val="24"/>
+          <w:szCs w:val="24"/>
+          <w:lang w:val="es-ES"/>
+        </w:rPr>
+        <w:t>Agregamos el campo N_COMPRA_HABILITADA en el cliente para deshabilitar la opción de comprar y ofertar cuando tiene más de 3 operaciones sin calificar hasta que califique todas sus operaciones pendientes.</w:t>
+      </w:r>
+    </w:p>
+    <w:p>
+      <w:pPr>
+        <w:spacing w:after="0" w:line="240" w:lineRule="auto"/>
+        <w:jc w:val="both"/>
+        <w:rPr>
+          <w:rFonts w:ascii="Arial" w:eastAsia="Times New Roman" w:hAnsi="Arial" w:cs="Arial"/>
+          <w:color w:val="000000"/>
+          <w:sz w:val="24"/>
+          <w:szCs w:val="24"/>
+          <w:lang w:val="es-ES"/>
+        </w:rPr>
+      </w:pPr>
+    </w:p>
+    <w:p>
+      <w:pPr>
+        <w:spacing w:after="0" w:line="240" w:lineRule="auto"/>
+        <w:jc w:val="both"/>
+        <w:rPr>
+          <w:rFonts w:ascii="Arial" w:eastAsia="Times New Roman" w:hAnsi="Arial" w:cs="Arial"/>
+          <w:b/>
+          <w:color w:val="000000"/>
+          <w:sz w:val="24"/>
+          <w:szCs w:val="24"/>
+          <w:u w:val="single"/>
+          <w:lang w:val="es-ES"/>
+        </w:rPr>
+      </w:pPr>
+      <w:r>
+        <w:rPr>
+          <w:rFonts w:ascii="Arial" w:eastAsia="Times New Roman" w:hAnsi="Arial" w:cs="Arial"/>
+          <w:b/>
+          <w:color w:val="000000"/>
+          <w:sz w:val="24"/>
+          <w:szCs w:val="24"/>
+          <w:u w:val="single"/>
+          <w:lang w:val="es-ES"/>
+        </w:rPr>
+        <w:t>Aplicación</w:t>
+      </w:r>
+    </w:p>
+    <w:p>
+      <w:pPr>
+        <w:spacing w:after="0" w:line="240" w:lineRule="auto"/>
+        <w:jc w:val="both"/>
+        <w:rPr>
+          <w:rFonts w:ascii="Arial" w:eastAsia="Times New Roman" w:hAnsi="Arial" w:cs="Arial"/>
+          <w:color w:val="000000"/>
+          <w:sz w:val="24"/>
+          <w:szCs w:val="24"/>
+          <w:u w:val="single"/>
+          <w:lang w:val="es-ES"/>
+        </w:rPr>
+      </w:pPr>
+    </w:p>
+    <w:p>
+      <w:pPr>
+        <w:spacing w:after="0" w:line="240" w:lineRule="auto"/>
+        <w:jc w:val="both"/>
+        <w:rPr>
+          <w:rFonts w:ascii="Arial" w:eastAsia="Times New Roman" w:hAnsi="Arial" w:cs="Arial"/>
+          <w:color w:val="000000"/>
+          <w:sz w:val="24"/>
+          <w:szCs w:val="24"/>
+          <w:lang w:val="es-ES"/>
+        </w:rPr>
+      </w:pPr>
+      <w:r>
+        <w:rPr>
+          <w:rFonts w:ascii="Arial" w:eastAsia="Times New Roman" w:hAnsi="Arial" w:cs="Arial"/>
+          <w:color w:val="000000"/>
+          <w:sz w:val="24"/>
+          <w:szCs w:val="24"/>
+          <w:lang w:val="es-ES"/>
+        </w:rPr>
+        <w:t>Desarrollamos la aplicación para que sea manejada de manera intuitiva por lo cual no vamos a explicar en profundidad su funcionamiento completo sino solamente los temas que pueden provocar conflictos:</w:t>
+      </w:r>
+    </w:p>
+    <w:p>
+      <w:pPr>
+        <w:spacing w:after="0" w:line="240" w:lineRule="auto"/>
+        <w:jc w:val="both"/>
+        <w:rPr>
+          <w:rFonts w:ascii="Arial" w:eastAsia="Times New Roman" w:hAnsi="Arial" w:cs="Arial"/>
+          <w:color w:val="000000"/>
+          <w:sz w:val="24"/>
+          <w:szCs w:val="24"/>
+          <w:u w:val="single"/>
+          <w:lang w:val="es-ES"/>
+        </w:rPr>
+      </w:pPr>
+    </w:p>
+    <w:p>
+      <w:pPr>
+        <w:spacing w:after="0" w:line="240" w:lineRule="auto"/>
+        <w:jc w:val="both"/>
+        <w:rPr>
+          <w:rFonts w:ascii="Arial" w:eastAsia="Times New Roman" w:hAnsi="Arial" w:cs="Arial"/>
+          <w:color w:val="000000"/>
+          <w:sz w:val="24"/>
+          <w:szCs w:val="24"/>
+          <w:u w:val="single"/>
+          <w:lang w:val="es-ES"/>
+        </w:rPr>
+      </w:pPr>
+      <w:r>
+        <w:rPr>
+          <w:rFonts w:ascii="Arial" w:eastAsia="Times New Roman" w:hAnsi="Arial" w:cs="Arial"/>
+          <w:color w:val="000000"/>
+          <w:sz w:val="24"/>
+          <w:szCs w:val="24"/>
+          <w:u w:val="single"/>
+          <w:lang w:val="es-ES"/>
+        </w:rPr>
+        <w:t>Finalización de subastas</w:t>
+      </w:r>
+    </w:p>
+    <w:p>
+      <w:pPr>
+        <w:spacing w:after="0" w:line="240" w:lineRule="auto"/>
+        <w:jc w:val="both"/>
+        <w:rPr>
+          <w:rFonts w:ascii="Arial" w:eastAsia="Times New Roman" w:hAnsi="Arial" w:cs="Arial"/>
+          <w:color w:val="000000"/>
+          <w:sz w:val="24"/>
+          <w:szCs w:val="24"/>
+          <w:u w:val="single"/>
+          <w:lang w:val="es-ES"/>
+        </w:rPr>
+      </w:pPr>
+    </w:p>
+    <w:p>
+      <w:pPr>
+        <w:spacing w:after="0" w:line="240" w:lineRule="auto"/>
+        <w:jc w:val="both"/>
+        <w:rPr>
+          <w:rFonts w:ascii="Arial" w:eastAsia="Times New Roman" w:hAnsi="Arial" w:cs="Arial"/>
+          <w:color w:val="000000"/>
+          <w:sz w:val="24"/>
+          <w:szCs w:val="24"/>
+          <w:lang w:val="es-ES"/>
+        </w:rPr>
+      </w:pPr>
+      <w:r>
+        <w:rPr>
+          <w:rFonts w:ascii="Arial" w:eastAsia="Times New Roman" w:hAnsi="Arial" w:cs="Arial"/>
+          <w:color w:val="000000"/>
+          <w:sz w:val="24"/>
+          <w:szCs w:val="24"/>
+          <w:lang w:val="es-ES"/>
+        </w:rPr>
+        <w:t>Al inic</w:t>
+      </w:r>
+      <w:r>
+        <w:rPr>
+          <w:rFonts w:ascii="Arial" w:eastAsia="Times New Roman" w:hAnsi="Arial" w:cs="Arial"/>
+          <w:color w:val="000000"/>
+          <w:sz w:val="24"/>
+          <w:szCs w:val="24"/>
+          <w:lang w:val="es-ES"/>
+        </w:rPr>
+        <w:t xml:space="preserve">iar la aplicación corremos un </w:t>
       </w:r>
       <w:proofErr w:type="spellStart"/>
       <w:r>
@@ -1820,7 +2986,7 @@
           <w:szCs w:val="24"/>
           <w:lang w:val="es-ES"/>
         </w:rPr>
-        <w:t>bronze</w:t>
+        <w:t>stored</w:t>
       </w:r>
       <w:proofErr w:type="spellEnd"/>
       <w:r>
@@ -1831,125 +2997,422 @@
           <w:szCs w:val="24"/>
           <w:lang w:val="es-ES"/>
         </w:rPr>
-        <w:t xml:space="preserve"> este valor es $20, $30, $40 y $50 respectivamente.</w:t>
-      </w:r>
-    </w:p>
-    <w:p>
-      <w:pPr>
-        <w:spacing w:after="0" w:line="240" w:lineRule="auto"/>
-        <w:jc w:val="both"/>
-        <w:rPr>
-          <w:rFonts w:ascii="Arial" w:eastAsia="Times New Roman" w:hAnsi="Arial" w:cs="Arial"/>
-          <w:color w:val="000000"/>
-          <w:sz w:val="24"/>
-          <w:szCs w:val="24"/>
-          <w:lang w:val="es-ES"/>
-        </w:rPr>
-      </w:pPr>
-    </w:p>
-    <w:p>
-      <w:pPr>
-        <w:spacing w:after="0" w:line="240" w:lineRule="auto"/>
-        <w:jc w:val="both"/>
-        <w:rPr>
-          <w:rFonts w:ascii="Arial" w:eastAsia="Times New Roman" w:hAnsi="Arial" w:cs="Arial"/>
-          <w:color w:val="000000"/>
-          <w:sz w:val="24"/>
-          <w:szCs w:val="24"/>
-          <w:lang w:val="es-ES"/>
-        </w:rPr>
-      </w:pPr>
-      <w:r>
-        <w:rPr>
-          <w:rFonts w:ascii="Arial" w:eastAsia="Times New Roman" w:hAnsi="Arial" w:cs="Arial"/>
-          <w:color w:val="000000"/>
-          <w:sz w:val="24"/>
-          <w:szCs w:val="24"/>
-          <w:lang w:val="es-ES"/>
-        </w:rPr>
-        <w:t>Rubros</w:t>
-      </w:r>
-    </w:p>
-    <w:p>
-      <w:pPr>
-        <w:spacing w:after="0" w:line="240" w:lineRule="auto"/>
-        <w:jc w:val="both"/>
-        <w:rPr>
-          <w:rFonts w:ascii="Arial" w:eastAsia="Times New Roman" w:hAnsi="Arial" w:cs="Arial"/>
-          <w:color w:val="000000"/>
-          <w:sz w:val="24"/>
-          <w:szCs w:val="24"/>
-          <w:lang w:val="es-ES"/>
-        </w:rPr>
-      </w:pPr>
-    </w:p>
-    <w:p>
-      <w:pPr>
-        <w:spacing w:after="0" w:line="240" w:lineRule="auto"/>
-        <w:jc w:val="both"/>
-        <w:rPr>
-          <w:rFonts w:ascii="Arial" w:eastAsia="Times New Roman" w:hAnsi="Arial" w:cs="Arial"/>
-          <w:color w:val="000000"/>
-          <w:sz w:val="24"/>
-          <w:szCs w:val="24"/>
-          <w:lang w:val="es-ES"/>
-        </w:rPr>
-      </w:pPr>
-      <w:r>
-        <w:rPr>
-          <w:rFonts w:ascii="Arial" w:eastAsia="Times New Roman" w:hAnsi="Arial" w:cs="Arial"/>
-          <w:color w:val="000000"/>
-          <w:sz w:val="24"/>
-          <w:szCs w:val="24"/>
-          <w:lang w:val="es-ES"/>
-        </w:rPr>
-        <w:t>Tomamos la descripción de los rubros como una descripción larga y la de</w:t>
-      </w:r>
-      <w:r>
-        <w:rPr>
-          <w:rFonts w:ascii="Arial" w:eastAsia="Times New Roman" w:hAnsi="Arial" w:cs="Arial"/>
-          <w:color w:val="000000"/>
-          <w:sz w:val="24"/>
-          <w:szCs w:val="24"/>
-          <w:lang w:val="es-ES"/>
-        </w:rPr>
-        <w:t>scripción corta la generamos como un código de 5 letras.</w:t>
-      </w:r>
-    </w:p>
-    <w:p>
-      <w:pPr>
-        <w:spacing w:after="0" w:line="240" w:lineRule="auto"/>
-        <w:jc w:val="both"/>
-        <w:rPr>
-          <w:rFonts w:ascii="Arial" w:eastAsia="Times New Roman" w:hAnsi="Arial" w:cs="Arial"/>
-          <w:color w:val="000000"/>
-          <w:sz w:val="24"/>
-          <w:szCs w:val="24"/>
-          <w:lang w:val="es-ES"/>
-        </w:rPr>
-      </w:pPr>
-    </w:p>
-    <w:p>
-      <w:pPr>
-        <w:spacing w:after="0" w:line="240" w:lineRule="auto"/>
-        <w:jc w:val="both"/>
-        <w:rPr>
-          <w:rFonts w:ascii="Arial" w:eastAsia="Times New Roman" w:hAnsi="Arial" w:cs="Arial"/>
-          <w:color w:val="000000"/>
-          <w:sz w:val="24"/>
-          <w:szCs w:val="24"/>
-          <w:lang w:val="es-ES"/>
-        </w:rPr>
-      </w:pPr>
-      <w:r>
-        <w:rPr>
-          <w:rFonts w:ascii="Arial" w:eastAsia="Times New Roman" w:hAnsi="Arial" w:cs="Arial"/>
-          <w:color w:val="000000"/>
-          <w:sz w:val="24"/>
-          <w:szCs w:val="24"/>
-          <w:lang w:val="es-ES"/>
-        </w:rPr>
-        <w:t>Usuarios</w:t>
+        <w:t xml:space="preserve"> </w:t>
+      </w:r>
+      <w:proofErr w:type="spellStart"/>
+      <w:r>
+        <w:rPr>
+          <w:rFonts w:ascii="Arial" w:eastAsia="Times New Roman" w:hAnsi="Arial" w:cs="Arial"/>
+          <w:color w:val="000000"/>
+          <w:sz w:val="24"/>
+          <w:szCs w:val="24"/>
+          <w:lang w:val="es-ES"/>
+        </w:rPr>
+        <w:t>procedure</w:t>
+      </w:r>
+      <w:proofErr w:type="spellEnd"/>
+      <w:r>
+        <w:rPr>
+          <w:rFonts w:ascii="Arial" w:eastAsia="Times New Roman" w:hAnsi="Arial" w:cs="Arial"/>
+          <w:color w:val="000000"/>
+          <w:sz w:val="24"/>
+          <w:szCs w:val="24"/>
+          <w:lang w:val="es-ES"/>
+        </w:rPr>
+        <w:t xml:space="preserve"> que va finalizando todas las subastas cuya fecha de finalización sea menor a la fecha de inicio de la aplicación.</w:t>
+      </w:r>
+    </w:p>
+    <w:p>
+      <w:pPr>
+        <w:spacing w:after="0" w:line="240" w:lineRule="auto"/>
+        <w:jc w:val="both"/>
+        <w:rPr>
+          <w:rFonts w:ascii="Arial" w:eastAsia="Times New Roman" w:hAnsi="Arial" w:cs="Arial"/>
+          <w:color w:val="000000"/>
+          <w:sz w:val="24"/>
+          <w:szCs w:val="24"/>
+          <w:lang w:val="es-ES"/>
+        </w:rPr>
+      </w:pPr>
+    </w:p>
+    <w:p>
+      <w:pPr>
+        <w:spacing w:after="0" w:line="240" w:lineRule="auto"/>
+        <w:jc w:val="both"/>
+        <w:rPr>
+          <w:rFonts w:ascii="Arial" w:eastAsia="Times New Roman" w:hAnsi="Arial" w:cs="Arial"/>
+          <w:color w:val="000000"/>
+          <w:sz w:val="24"/>
+          <w:szCs w:val="24"/>
+          <w:u w:val="single"/>
+          <w:lang w:val="es-ES"/>
+        </w:rPr>
+      </w:pPr>
+      <w:r>
+        <w:rPr>
+          <w:rFonts w:ascii="Arial" w:eastAsia="Times New Roman" w:hAnsi="Arial" w:cs="Arial"/>
+          <w:color w:val="000000"/>
+          <w:sz w:val="24"/>
+          <w:szCs w:val="24"/>
+          <w:u w:val="single"/>
+          <w:lang w:val="es-ES"/>
+        </w:rPr>
+        <w:t>ABM Roles</w:t>
+      </w:r>
+    </w:p>
+    <w:p>
+      <w:pPr>
+        <w:spacing w:after="0" w:line="240" w:lineRule="auto"/>
+        <w:jc w:val="both"/>
+        <w:rPr>
+          <w:rFonts w:ascii="Arial" w:eastAsia="Times New Roman" w:hAnsi="Arial" w:cs="Arial"/>
+          <w:color w:val="000000"/>
+          <w:sz w:val="24"/>
+          <w:szCs w:val="24"/>
+          <w:lang w:val="es-ES"/>
+        </w:rPr>
+      </w:pPr>
+    </w:p>
+    <w:p>
+      <w:pPr>
+        <w:spacing w:after="0" w:line="240" w:lineRule="auto"/>
+        <w:jc w:val="both"/>
+        <w:rPr>
+          <w:rFonts w:ascii="Arial" w:eastAsia="Times New Roman" w:hAnsi="Arial" w:cs="Arial"/>
+          <w:color w:val="000000"/>
+          <w:sz w:val="24"/>
+          <w:szCs w:val="24"/>
+          <w:lang w:val="es-ES"/>
+        </w:rPr>
+      </w:pPr>
+      <w:r>
+        <w:rPr>
+          <w:rFonts w:ascii="Arial" w:eastAsia="Times New Roman" w:hAnsi="Arial" w:cs="Arial"/>
+          <w:color w:val="000000"/>
+          <w:sz w:val="24"/>
+          <w:szCs w:val="24"/>
+          <w:lang w:val="es-ES"/>
+        </w:rPr>
+        <w:t>No permitimos que se pueda modificar o eliminar el rol que se está utilizando para evitar irregularidades.</w:t>
+      </w:r>
+    </w:p>
+    <w:p>
+      <w:pPr>
+        <w:spacing w:after="0" w:line="240" w:lineRule="auto"/>
+        <w:jc w:val="both"/>
+        <w:rPr>
+          <w:rFonts w:ascii="Arial" w:eastAsia="Times New Roman" w:hAnsi="Arial" w:cs="Arial"/>
+          <w:color w:val="000000"/>
+          <w:sz w:val="24"/>
+          <w:szCs w:val="24"/>
+          <w:lang w:val="es-ES"/>
+        </w:rPr>
+      </w:pPr>
+    </w:p>
+    <w:p>
+      <w:pPr>
+        <w:spacing w:after="0" w:line="240" w:lineRule="auto"/>
+        <w:jc w:val="both"/>
+        <w:rPr>
+          <w:rFonts w:ascii="Arial" w:eastAsia="Times New Roman" w:hAnsi="Arial" w:cs="Arial"/>
+          <w:color w:val="000000"/>
+          <w:sz w:val="24"/>
+          <w:szCs w:val="24"/>
+          <w:u w:val="single"/>
+          <w:lang w:val="es-ES"/>
+        </w:rPr>
+      </w:pPr>
+      <w:r>
+        <w:rPr>
+          <w:rFonts w:ascii="Arial" w:eastAsia="Times New Roman" w:hAnsi="Arial" w:cs="Arial"/>
+          <w:color w:val="000000"/>
+          <w:sz w:val="24"/>
+          <w:szCs w:val="24"/>
+          <w:u w:val="single"/>
+          <w:lang w:val="es-ES"/>
+        </w:rPr>
+        <w:t>Bajas lógicas</w:t>
+      </w:r>
+    </w:p>
+    <w:p>
+      <w:pPr>
+        <w:spacing w:after="0" w:line="240" w:lineRule="auto"/>
+        <w:jc w:val="both"/>
+        <w:rPr>
+          <w:rFonts w:ascii="Arial" w:eastAsia="Times New Roman" w:hAnsi="Arial" w:cs="Arial"/>
+          <w:color w:val="000000"/>
+          <w:sz w:val="24"/>
+          <w:szCs w:val="24"/>
+          <w:lang w:val="es-ES"/>
+        </w:rPr>
+      </w:pPr>
+    </w:p>
+    <w:p>
+      <w:pPr>
+        <w:spacing w:after="0" w:line="240" w:lineRule="auto"/>
+        <w:jc w:val="both"/>
+        <w:rPr>
+          <w:rFonts w:ascii="Arial" w:eastAsia="Times New Roman" w:hAnsi="Arial" w:cs="Arial"/>
+          <w:color w:val="000000"/>
+          <w:sz w:val="24"/>
+          <w:szCs w:val="24"/>
+          <w:lang w:val="es-ES"/>
+        </w:rPr>
+      </w:pPr>
+      <w:r>
+        <w:rPr>
+          <w:rFonts w:ascii="Arial" w:eastAsia="Times New Roman" w:hAnsi="Arial" w:cs="Arial"/>
+          <w:color w:val="000000"/>
+          <w:sz w:val="24"/>
+          <w:szCs w:val="24"/>
+          <w:lang w:val="es-ES"/>
+        </w:rPr>
+        <w:t>Como se realizan bajas lógicas de las visibilidades, los usuarios y los roles, la aplicación no permite que se creen nuevas con esos nombres e indicará que ya existe ese nombre pero se encuentra deshabilitado.</w:t>
+      </w:r>
+    </w:p>
+    <w:p>
+      <w:pPr>
+        <w:spacing w:after="0" w:line="240" w:lineRule="auto"/>
+        <w:jc w:val="both"/>
+        <w:rPr>
+          <w:rFonts w:ascii="Arial" w:eastAsia="Times New Roman" w:hAnsi="Arial" w:cs="Arial"/>
+          <w:color w:val="000000"/>
+          <w:sz w:val="24"/>
+          <w:szCs w:val="24"/>
+          <w:lang w:val="es-ES"/>
+        </w:rPr>
+      </w:pPr>
+    </w:p>
+    <w:p>
+      <w:pPr>
+        <w:spacing w:after="0" w:line="240" w:lineRule="auto"/>
+        <w:jc w:val="both"/>
+        <w:rPr>
+          <w:rFonts w:ascii="Arial" w:eastAsia="Times New Roman" w:hAnsi="Arial" w:cs="Arial"/>
+          <w:color w:val="000000"/>
+          <w:sz w:val="24"/>
+          <w:szCs w:val="24"/>
+          <w:u w:val="single"/>
+          <w:lang w:val="es-ES"/>
+        </w:rPr>
+      </w:pPr>
+      <w:r>
+        <w:rPr>
+          <w:rFonts w:ascii="Arial" w:eastAsia="Times New Roman" w:hAnsi="Arial" w:cs="Arial"/>
+          <w:color w:val="000000"/>
+          <w:sz w:val="24"/>
+          <w:szCs w:val="24"/>
+          <w:u w:val="single"/>
+          <w:lang w:val="es-ES"/>
+        </w:rPr>
+        <w:t>Alta</w:t>
+      </w:r>
+      <w:r>
+        <w:rPr>
+          <w:rFonts w:ascii="Arial" w:eastAsia="Times New Roman" w:hAnsi="Arial" w:cs="Arial"/>
+          <w:color w:val="000000"/>
+          <w:sz w:val="24"/>
+          <w:szCs w:val="24"/>
+          <w:u w:val="single"/>
+          <w:lang w:val="es-ES"/>
+        </w:rPr>
+        <w:t>s</w:t>
+      </w:r>
+    </w:p>
+    <w:p>
+      <w:pPr>
+        <w:spacing w:after="0" w:line="240" w:lineRule="auto"/>
+        <w:jc w:val="both"/>
+        <w:rPr>
+          <w:rFonts w:ascii="Arial" w:eastAsia="Times New Roman" w:hAnsi="Arial" w:cs="Arial"/>
+          <w:color w:val="000000"/>
+          <w:sz w:val="24"/>
+          <w:szCs w:val="24"/>
+          <w:lang w:val="es-ES"/>
+        </w:rPr>
+      </w:pPr>
+    </w:p>
+    <w:p>
+      <w:pPr>
+        <w:spacing w:after="0" w:line="240" w:lineRule="auto"/>
+        <w:jc w:val="both"/>
+        <w:rPr>
+          <w:rFonts w:ascii="Arial" w:eastAsia="Times New Roman" w:hAnsi="Arial" w:cs="Arial"/>
+          <w:color w:val="000000"/>
+          <w:sz w:val="24"/>
+          <w:szCs w:val="24"/>
+          <w:lang w:val="es-ES"/>
+        </w:rPr>
+      </w:pPr>
+      <w:r>
+        <w:rPr>
+          <w:rFonts w:ascii="Arial" w:eastAsia="Times New Roman" w:hAnsi="Arial" w:cs="Arial"/>
+          <w:color w:val="000000"/>
+          <w:sz w:val="24"/>
+          <w:szCs w:val="24"/>
+          <w:lang w:val="es-ES"/>
+        </w:rPr>
+        <w:t xml:space="preserve">Cuando se quiera volver a habilitar una visibilidad o un rol se deberá ir al </w:t>
+      </w:r>
+      <w:proofErr w:type="spellStart"/>
+      <w:r>
+        <w:rPr>
+          <w:rFonts w:ascii="Arial" w:eastAsia="Times New Roman" w:hAnsi="Arial" w:cs="Arial"/>
+          <w:color w:val="000000"/>
+          <w:sz w:val="24"/>
+          <w:szCs w:val="24"/>
+          <w:lang w:val="es-ES"/>
+        </w:rPr>
+        <w:t>form</w:t>
+      </w:r>
+      <w:proofErr w:type="spellEnd"/>
+      <w:r>
+        <w:rPr>
+          <w:rFonts w:ascii="Arial" w:eastAsia="Times New Roman" w:hAnsi="Arial" w:cs="Arial"/>
+          <w:color w:val="000000"/>
+          <w:sz w:val="24"/>
+          <w:szCs w:val="24"/>
+          <w:lang w:val="es-ES"/>
+        </w:rPr>
+        <w:t xml:space="preserve"> de modificar, </w:t>
+      </w:r>
+      <w:proofErr w:type="spellStart"/>
+      <w:r>
+        <w:rPr>
+          <w:rFonts w:ascii="Arial" w:eastAsia="Times New Roman" w:hAnsi="Arial" w:cs="Arial"/>
+          <w:color w:val="000000"/>
+          <w:sz w:val="24"/>
+          <w:szCs w:val="24"/>
+          <w:lang w:val="es-ES"/>
+        </w:rPr>
+        <w:t>clickear</w:t>
+      </w:r>
+      <w:proofErr w:type="spellEnd"/>
+      <w:r>
+        <w:rPr>
+          <w:rFonts w:ascii="Arial" w:eastAsia="Times New Roman" w:hAnsi="Arial" w:cs="Arial"/>
+          <w:color w:val="000000"/>
+          <w:sz w:val="24"/>
+          <w:szCs w:val="24"/>
+          <w:lang w:val="es-ES"/>
+        </w:rPr>
+        <w:t xml:space="preserve"> el </w:t>
+      </w:r>
+      <w:proofErr w:type="spellStart"/>
+      <w:r>
+        <w:rPr>
+          <w:rFonts w:ascii="Arial" w:eastAsia="Times New Roman" w:hAnsi="Arial" w:cs="Arial"/>
+          <w:color w:val="000000"/>
+          <w:sz w:val="24"/>
+          <w:szCs w:val="24"/>
+          <w:lang w:val="es-ES"/>
+        </w:rPr>
+        <w:t>checkbox</w:t>
+      </w:r>
+      <w:proofErr w:type="spellEnd"/>
+      <w:r>
+        <w:rPr>
+          <w:rFonts w:ascii="Arial" w:eastAsia="Times New Roman" w:hAnsi="Arial" w:cs="Arial"/>
+          <w:color w:val="000000"/>
+          <w:sz w:val="24"/>
+          <w:szCs w:val="24"/>
+          <w:lang w:val="es-ES"/>
+        </w:rPr>
+        <w:t xml:space="preserve"> correspondiente y apretar el botón de modificar.</w:t>
+      </w:r>
+    </w:p>
+    <w:p>
+      <w:pPr>
+        <w:spacing w:after="0" w:line="240" w:lineRule="auto"/>
+        <w:jc w:val="both"/>
+        <w:rPr>
+          <w:rFonts w:ascii="Arial" w:eastAsia="Times New Roman" w:hAnsi="Arial" w:cs="Arial"/>
+          <w:color w:val="000000"/>
+          <w:sz w:val="24"/>
+          <w:szCs w:val="24"/>
+          <w:lang w:val="es-ES"/>
+        </w:rPr>
+      </w:pPr>
+    </w:p>
+    <w:p>
+      <w:pPr>
+        <w:spacing w:after="0" w:line="240" w:lineRule="auto"/>
+        <w:jc w:val="both"/>
+        <w:rPr>
+          <w:rFonts w:ascii="Arial" w:eastAsia="Times New Roman" w:hAnsi="Arial" w:cs="Arial"/>
+          <w:color w:val="000000"/>
+          <w:sz w:val="24"/>
+          <w:szCs w:val="24"/>
+          <w:lang w:val="es-ES"/>
+        </w:rPr>
+      </w:pPr>
+      <w:r>
+        <w:rPr>
+          <w:rFonts w:ascii="Arial" w:eastAsia="Times New Roman" w:hAnsi="Arial" w:cs="Arial"/>
+          <w:color w:val="000000"/>
+          <w:sz w:val="24"/>
+          <w:szCs w:val="24"/>
+          <w:lang w:val="es-ES"/>
+        </w:rPr>
+        <w:t xml:space="preserve">Cuando se quiera volver a habilitar un usuario, el administrador deberá ingresar su nombre (o buscarlo con los filtros) seleccionarlo y luego apretar el botón de </w:t>
+      </w:r>
+      <w:r>
+        <w:rPr>
+          <w:rFonts w:ascii="Arial" w:eastAsia="Times New Roman" w:hAnsi="Arial" w:cs="Arial"/>
+          <w:color w:val="000000"/>
+          <w:sz w:val="24"/>
+          <w:szCs w:val="24"/>
+          <w:lang w:val="es-ES"/>
+        </w:rPr>
+        <w:t>habilita</w:t>
+      </w:r>
+      <w:r>
+        <w:rPr>
+          <w:rFonts w:ascii="Arial" w:eastAsia="Times New Roman" w:hAnsi="Arial" w:cs="Arial"/>
+          <w:color w:val="000000"/>
+          <w:sz w:val="24"/>
+          <w:szCs w:val="24"/>
+          <w:lang w:val="es-ES"/>
+        </w:rPr>
+        <w:t>r.</w:t>
+      </w:r>
+    </w:p>
+    <w:p>
+      <w:pPr>
+        <w:spacing w:after="0" w:line="240" w:lineRule="auto"/>
+        <w:jc w:val="both"/>
+        <w:rPr>
+          <w:rFonts w:ascii="Arial" w:eastAsia="Times New Roman" w:hAnsi="Arial" w:cs="Arial"/>
+          <w:color w:val="000000"/>
+          <w:sz w:val="24"/>
+          <w:szCs w:val="24"/>
+          <w:lang w:val="es-ES"/>
+        </w:rPr>
+      </w:pPr>
+    </w:p>
+    <w:p>
+      <w:pPr>
+        <w:spacing w:after="0" w:line="240" w:lineRule="auto"/>
+        <w:jc w:val="both"/>
+        <w:rPr>
+          <w:rFonts w:ascii="Arial" w:eastAsia="Times New Roman" w:hAnsi="Arial" w:cs="Arial"/>
+          <w:color w:val="000000"/>
+          <w:sz w:val="24"/>
+          <w:szCs w:val="24"/>
+          <w:u w:val="single"/>
+          <w:lang w:val="es-ES"/>
+        </w:rPr>
+      </w:pPr>
+      <w:r>
+        <w:rPr>
+          <w:rFonts w:ascii="Arial" w:eastAsia="Times New Roman" w:hAnsi="Arial" w:cs="Arial"/>
+          <w:color w:val="000000"/>
+          <w:sz w:val="24"/>
+          <w:szCs w:val="24"/>
+          <w:u w:val="single"/>
+          <w:lang w:val="es-ES"/>
+        </w:rPr>
+        <w:t>ABM Usuarios</w:t>
       </w:r>
     </w:p>
     <w:p>
@@ -1973,207 +3436,690 @@
           <w:lang w:val="es-ES"/>
         </w:rPr>
         <w:lastRenderedPageBreak/>
-        <w:t>En la tabla de usuarios creamos un id para cada usuario y establecimos que el campo del nombre de usuario sea UNIQUE para evitar repeticiones de nombres de usuarios.</w:t>
-      </w:r>
-    </w:p>
-    <w:p>
-      <w:pPr>
-        <w:spacing w:after="0" w:line="240" w:lineRule="auto"/>
-        <w:jc w:val="both"/>
-        <w:rPr>
-          <w:rFonts w:ascii="Arial" w:eastAsia="Times New Roman" w:hAnsi="Arial" w:cs="Arial"/>
-          <w:color w:val="000000"/>
-          <w:sz w:val="24"/>
-          <w:szCs w:val="24"/>
-          <w:lang w:val="es-ES"/>
-        </w:rPr>
-      </w:pPr>
-    </w:p>
-    <w:p>
-      <w:pPr>
-        <w:spacing w:after="0" w:line="240" w:lineRule="auto"/>
-        <w:jc w:val="both"/>
-        <w:rPr>
-          <w:rFonts w:ascii="Arial" w:eastAsia="Times New Roman" w:hAnsi="Arial" w:cs="Arial"/>
-          <w:color w:val="000000"/>
-          <w:sz w:val="24"/>
-          <w:szCs w:val="24"/>
-          <w:lang w:val="es-ES"/>
-        </w:rPr>
-      </w:pPr>
-      <w:r>
-        <w:rPr>
-          <w:rFonts w:ascii="Arial" w:eastAsia="Times New Roman" w:hAnsi="Arial" w:cs="Arial"/>
-          <w:color w:val="000000"/>
-          <w:sz w:val="24"/>
-          <w:szCs w:val="24"/>
-          <w:lang w:val="es-ES"/>
-        </w:rPr>
-        <w:t>Roles de cada usuario</w:t>
-      </w:r>
-    </w:p>
-    <w:p>
-      <w:pPr>
-        <w:spacing w:after="0" w:line="240" w:lineRule="auto"/>
-        <w:jc w:val="both"/>
-        <w:rPr>
-          <w:rFonts w:ascii="Arial" w:eastAsia="Times New Roman" w:hAnsi="Arial" w:cs="Arial"/>
-          <w:color w:val="000000"/>
-          <w:sz w:val="24"/>
-          <w:szCs w:val="24"/>
-          <w:lang w:val="es-ES"/>
-        </w:rPr>
-      </w:pPr>
-    </w:p>
-    <w:p>
-      <w:pPr>
-        <w:spacing w:after="0" w:line="240" w:lineRule="auto"/>
-        <w:jc w:val="both"/>
-        <w:rPr>
-          <w:rFonts w:ascii="Arial" w:eastAsia="Times New Roman" w:hAnsi="Arial" w:cs="Arial"/>
-          <w:color w:val="000000"/>
-          <w:sz w:val="24"/>
-          <w:szCs w:val="24"/>
-          <w:lang w:val="es-ES"/>
-        </w:rPr>
-      </w:pPr>
-      <w:r>
-        <w:rPr>
-          <w:rFonts w:ascii="Arial" w:eastAsia="Times New Roman" w:hAnsi="Arial" w:cs="Arial"/>
-          <w:color w:val="000000"/>
-          <w:sz w:val="24"/>
-          <w:szCs w:val="24"/>
-          <w:lang w:val="es-ES"/>
-        </w:rPr>
-        <w:t>Agregamos en la tabla ROLES_</w:t>
-      </w:r>
-      <w:r>
-        <w:rPr>
-          <w:rFonts w:ascii="Arial" w:eastAsia="Times New Roman" w:hAnsi="Arial" w:cs="Arial"/>
-          <w:color w:val="000000"/>
-          <w:sz w:val="24"/>
-          <w:szCs w:val="24"/>
-          <w:lang w:val="es-ES"/>
-        </w:rPr>
-        <w:t>USUARIOS un campo de tipo numérico</w:t>
-      </w:r>
-      <w:r>
-        <w:rPr>
-          <w:rFonts w:ascii="Arial" w:eastAsia="Times New Roman" w:hAnsi="Arial" w:cs="Arial"/>
-          <w:color w:val="000000"/>
-          <w:sz w:val="24"/>
-          <w:szCs w:val="24"/>
-          <w:lang w:val="es-ES"/>
-        </w:rPr>
-        <w:t xml:space="preserve"> que indica si ese rol está habilitado (1) para ese usuario o no (0) ya que el enunciado pide que cuando se da de baja un rol se le desasigne a los usuarios que lo poseían, por lo cual este valor pasará a 0.</w:t>
-      </w:r>
-    </w:p>
-    <w:p>
-      <w:pPr>
-        <w:spacing w:after="0" w:line="240" w:lineRule="auto"/>
-        <w:jc w:val="both"/>
-        <w:rPr>
-          <w:rFonts w:ascii="Arial" w:eastAsia="Times New Roman" w:hAnsi="Arial" w:cs="Arial"/>
-          <w:color w:val="000000"/>
-          <w:sz w:val="24"/>
-          <w:szCs w:val="24"/>
-          <w:lang w:val="es-ES"/>
-        </w:rPr>
-      </w:pPr>
-      <w:r>
-        <w:rPr>
-          <w:rFonts w:ascii="Arial" w:eastAsia="Times New Roman" w:hAnsi="Arial" w:cs="Arial"/>
-          <w:color w:val="000000"/>
-          <w:sz w:val="24"/>
-          <w:szCs w:val="24"/>
-          <w:lang w:val="es-ES"/>
-        </w:rPr>
-        <w:t>La razón por la cual necesitamos esto es para que una vez que el rol vuelva a habilitarse no se le asigne al usuario (siguiendo con el enunciado) y se le pueda asignar a los usuarios si se quiere individ</w:t>
-      </w:r>
-      <w:r>
-        <w:rPr>
-          <w:rFonts w:ascii="Arial" w:eastAsia="Times New Roman" w:hAnsi="Arial" w:cs="Arial"/>
-          <w:color w:val="000000"/>
-          <w:sz w:val="24"/>
-          <w:szCs w:val="24"/>
-          <w:lang w:val="es-ES"/>
-        </w:rPr>
-        <w:t>ualmente.</w:t>
-      </w:r>
-    </w:p>
-    <w:p>
-      <w:pPr>
-        <w:spacing w:after="0" w:line="240" w:lineRule="auto"/>
-        <w:jc w:val="both"/>
-        <w:rPr>
-          <w:rFonts w:ascii="Arial" w:eastAsia="Times New Roman" w:hAnsi="Arial" w:cs="Arial"/>
-          <w:color w:val="000000"/>
-          <w:sz w:val="24"/>
-          <w:szCs w:val="24"/>
-          <w:lang w:val="es-ES"/>
-        </w:rPr>
-      </w:pPr>
-    </w:p>
-    <w:p>
-      <w:pPr>
-        <w:spacing w:after="0" w:line="240" w:lineRule="auto"/>
-        <w:jc w:val="both"/>
-        <w:rPr>
-          <w:rFonts w:ascii="Arial" w:eastAsia="Times New Roman" w:hAnsi="Arial" w:cs="Arial"/>
-          <w:color w:val="000000"/>
-          <w:sz w:val="24"/>
-          <w:szCs w:val="24"/>
-          <w:lang w:val="es-ES"/>
-        </w:rPr>
-      </w:pPr>
-      <w:r>
-        <w:rPr>
-          <w:rFonts w:ascii="Arial" w:eastAsia="Times New Roman" w:hAnsi="Arial" w:cs="Arial"/>
-          <w:color w:val="000000"/>
-          <w:sz w:val="24"/>
-          <w:szCs w:val="24"/>
-          <w:lang w:val="es-ES"/>
-        </w:rPr>
-        <w:t>Ítems</w:t>
-      </w:r>
-    </w:p>
-    <w:p>
-      <w:pPr>
-        <w:spacing w:after="0" w:line="240" w:lineRule="auto"/>
-        <w:jc w:val="both"/>
-        <w:rPr>
-          <w:rFonts w:ascii="Arial" w:eastAsia="Times New Roman" w:hAnsi="Arial" w:cs="Arial"/>
-          <w:color w:val="000000"/>
-          <w:sz w:val="24"/>
-          <w:szCs w:val="24"/>
-          <w:lang w:val="es-ES"/>
-        </w:rPr>
-      </w:pPr>
-    </w:p>
-    <w:p>
-      <w:pPr>
-        <w:spacing w:after="0" w:line="240" w:lineRule="auto"/>
-        <w:jc w:val="both"/>
-        <w:rPr>
-          <w:rFonts w:ascii="Arial" w:eastAsia="Times New Roman" w:hAnsi="Arial" w:cs="Arial"/>
-          <w:color w:val="000000"/>
-          <w:sz w:val="24"/>
-          <w:szCs w:val="24"/>
-          <w:lang w:val="es-ES"/>
-        </w:rPr>
-      </w:pPr>
-      <w:r>
-        <w:rPr>
-          <w:rFonts w:ascii="Arial" w:eastAsia="Times New Roman" w:hAnsi="Arial" w:cs="Arial"/>
-          <w:color w:val="000000"/>
-          <w:sz w:val="24"/>
-          <w:szCs w:val="24"/>
-          <w:lang w:val="es-ES"/>
-        </w:rPr>
-        <w:t>Relacionamos a los ítems con las visibilidades, las compras y las ofertas para obtener la fuente del valor del monto y saber el detalle del mismo. Si se relaciona solamente con la visibilidad el valor del ítem proviene del precio de comisión por tipo de visibilidad,  si se relaciona solamente con una compra u oferta el monto proviene la comisión de la venta y si se relaciona con la visibilidad y la compra u oferta al mismo tiempo el monto proviene de la comisión por envío.</w:t>
+        <w:t xml:space="preserve">Decidimos que el administrador no pueda modificar los datos propios de los usuarios (exceptuando la contraseña) dejándole esa responsabilidad a cada usuario. </w:t>
+      </w:r>
+    </w:p>
+    <w:p>
+      <w:pPr>
+        <w:spacing w:after="0" w:line="240" w:lineRule="auto"/>
+        <w:jc w:val="both"/>
+        <w:rPr>
+          <w:rFonts w:ascii="Arial" w:eastAsia="Times New Roman" w:hAnsi="Arial" w:cs="Arial"/>
+          <w:color w:val="000000"/>
+          <w:sz w:val="24"/>
+          <w:szCs w:val="24"/>
+          <w:lang w:val="es-ES"/>
+        </w:rPr>
+      </w:pPr>
+    </w:p>
+    <w:p>
+      <w:pPr>
+        <w:spacing w:after="0" w:line="240" w:lineRule="auto"/>
+        <w:jc w:val="both"/>
+        <w:rPr>
+          <w:rFonts w:ascii="Arial" w:eastAsia="Times New Roman" w:hAnsi="Arial" w:cs="Arial"/>
+          <w:color w:val="000000"/>
+          <w:sz w:val="24"/>
+          <w:szCs w:val="24"/>
+          <w:u w:val="single"/>
+          <w:lang w:val="es-ES"/>
+        </w:rPr>
+      </w:pPr>
+      <w:r>
+        <w:rPr>
+          <w:rFonts w:ascii="Arial" w:eastAsia="Times New Roman" w:hAnsi="Arial" w:cs="Arial"/>
+          <w:color w:val="000000"/>
+          <w:sz w:val="24"/>
+          <w:szCs w:val="24"/>
+          <w:u w:val="single"/>
+          <w:lang w:val="es-ES"/>
+        </w:rPr>
+        <w:t>ABM Rubro</w:t>
+      </w:r>
+    </w:p>
+    <w:p>
+      <w:pPr>
+        <w:spacing w:after="0" w:line="240" w:lineRule="auto"/>
+        <w:jc w:val="both"/>
+        <w:rPr>
+          <w:rFonts w:ascii="Arial" w:eastAsia="Times New Roman" w:hAnsi="Arial" w:cs="Arial"/>
+          <w:color w:val="000000"/>
+          <w:sz w:val="24"/>
+          <w:szCs w:val="24"/>
+          <w:lang w:val="es-ES"/>
+        </w:rPr>
+      </w:pPr>
+      <w:r>
+        <w:rPr>
+          <w:rFonts w:ascii="Arial" w:eastAsia="Times New Roman" w:hAnsi="Arial" w:cs="Arial"/>
+          <w:color w:val="000000"/>
+          <w:sz w:val="24"/>
+          <w:szCs w:val="24"/>
+          <w:lang w:val="es-ES"/>
+        </w:rPr>
+        <w:br/>
+      </w:r>
+      <w:r>
+        <w:rPr>
+          <w:rFonts w:ascii="Arial" w:eastAsia="Times New Roman" w:hAnsi="Arial" w:cs="Arial"/>
+          <w:color w:val="000000"/>
+          <w:sz w:val="24"/>
+          <w:szCs w:val="24"/>
+          <w:lang w:val="es-ES"/>
+        </w:rPr>
+        <w:t xml:space="preserve">Decidimos </w:t>
+      </w:r>
+      <w:r>
+        <w:rPr>
+          <w:rFonts w:ascii="Arial" w:eastAsia="Times New Roman" w:hAnsi="Arial" w:cs="Arial"/>
+          <w:color w:val="000000"/>
+          <w:sz w:val="24"/>
+          <w:szCs w:val="24"/>
+          <w:lang w:val="es-ES"/>
+        </w:rPr>
+        <w:t>dejar la opción</w:t>
+      </w:r>
+      <w:r>
+        <w:rPr>
+          <w:rFonts w:ascii="Arial" w:eastAsia="Times New Roman" w:hAnsi="Arial" w:cs="Arial"/>
+          <w:color w:val="000000"/>
+          <w:sz w:val="24"/>
+          <w:szCs w:val="24"/>
+          <w:lang w:val="es-ES"/>
+        </w:rPr>
+        <w:t xml:space="preserve"> en la elección de funcionalidades</w:t>
+      </w:r>
+      <w:r>
+        <w:rPr>
+          <w:rFonts w:ascii="Arial" w:eastAsia="Times New Roman" w:hAnsi="Arial" w:cs="Arial"/>
+          <w:color w:val="000000"/>
+          <w:sz w:val="24"/>
+          <w:szCs w:val="24"/>
+          <w:lang w:val="es-ES"/>
+        </w:rPr>
+        <w:t xml:space="preserve"> y </w:t>
+      </w:r>
+      <w:r>
+        <w:rPr>
+          <w:rFonts w:ascii="Arial" w:eastAsia="Times New Roman" w:hAnsi="Arial" w:cs="Arial"/>
+          <w:color w:val="000000"/>
+          <w:sz w:val="24"/>
+          <w:szCs w:val="24"/>
+          <w:lang w:val="es-ES"/>
+        </w:rPr>
+        <w:t>asignarle</w:t>
+      </w:r>
+      <w:r>
+        <w:rPr>
+          <w:rFonts w:ascii="Arial" w:eastAsia="Times New Roman" w:hAnsi="Arial" w:cs="Arial"/>
+          <w:color w:val="000000"/>
+          <w:sz w:val="24"/>
+          <w:szCs w:val="24"/>
+          <w:lang w:val="es-ES"/>
+        </w:rPr>
+        <w:t xml:space="preserve"> la funcionalidad al administrador en caso de que en un futuro se quiera realizar el ABM, resultando más fácil su incorporación.</w:t>
+      </w:r>
+      <w:r>
+        <w:rPr>
+          <w:rFonts w:ascii="Arial" w:eastAsia="Times New Roman" w:hAnsi="Arial" w:cs="Arial"/>
+          <w:color w:val="000000"/>
+          <w:sz w:val="24"/>
+          <w:szCs w:val="24"/>
+          <w:lang w:val="es-ES"/>
+        </w:rPr>
+        <w:t xml:space="preserve"> Si se elige la funcionalidad dirá que el ABM no es requerido.</w:t>
+      </w:r>
+    </w:p>
+    <w:p>
+      <w:pPr>
+        <w:spacing w:after="0" w:line="240" w:lineRule="auto"/>
+        <w:jc w:val="both"/>
+        <w:rPr>
+          <w:rFonts w:ascii="Arial" w:eastAsia="Times New Roman" w:hAnsi="Arial" w:cs="Arial"/>
+          <w:color w:val="000000"/>
+          <w:sz w:val="24"/>
+          <w:szCs w:val="24"/>
+          <w:lang w:val="es-ES"/>
+        </w:rPr>
+      </w:pPr>
+    </w:p>
+    <w:p>
+      <w:pPr>
+        <w:spacing w:after="0" w:line="240" w:lineRule="auto"/>
+        <w:jc w:val="both"/>
+        <w:rPr>
+          <w:rFonts w:ascii="Arial" w:eastAsia="Times New Roman" w:hAnsi="Arial" w:cs="Arial"/>
+          <w:color w:val="000000"/>
+          <w:sz w:val="24"/>
+          <w:szCs w:val="24"/>
+          <w:u w:val="single"/>
+          <w:lang w:val="es-ES"/>
+        </w:rPr>
+      </w:pPr>
+      <w:r>
+        <w:rPr>
+          <w:rFonts w:ascii="Arial" w:eastAsia="Times New Roman" w:hAnsi="Arial" w:cs="Arial"/>
+          <w:color w:val="000000"/>
+          <w:sz w:val="24"/>
+          <w:szCs w:val="24"/>
+          <w:u w:val="single"/>
+          <w:lang w:val="es-ES"/>
+        </w:rPr>
+        <w:t>ABM Visibilidades</w:t>
+      </w:r>
+    </w:p>
+    <w:p>
+      <w:pPr>
+        <w:spacing w:after="0" w:line="240" w:lineRule="auto"/>
+        <w:jc w:val="both"/>
+        <w:rPr>
+          <w:rFonts w:ascii="Arial" w:eastAsia="Times New Roman" w:hAnsi="Arial" w:cs="Arial"/>
+          <w:color w:val="000000"/>
+          <w:sz w:val="24"/>
+          <w:szCs w:val="24"/>
+          <w:lang w:val="es-ES"/>
+        </w:rPr>
+      </w:pPr>
+    </w:p>
+    <w:p>
+      <w:pPr>
+        <w:spacing w:after="0" w:line="240" w:lineRule="auto"/>
+        <w:jc w:val="both"/>
+        <w:rPr>
+          <w:rFonts w:ascii="Arial" w:eastAsia="Times New Roman" w:hAnsi="Arial" w:cs="Arial"/>
+          <w:color w:val="000000"/>
+          <w:sz w:val="24"/>
+          <w:szCs w:val="24"/>
+          <w:lang w:val="es-ES"/>
+        </w:rPr>
+      </w:pPr>
+      <w:r>
+        <w:rPr>
+          <w:rFonts w:ascii="Arial" w:eastAsia="Times New Roman" w:hAnsi="Arial" w:cs="Arial"/>
+          <w:color w:val="000000"/>
+          <w:sz w:val="24"/>
+          <w:szCs w:val="24"/>
+          <w:lang w:val="es-ES"/>
+        </w:rPr>
+        <w:t>Tomamos la decisión de que no se puedan modificar o eliminar las visibilidades que son utilizadas por al menos una publicación activa o pausada. Sin embargo, una vez que ésta finalice se puede modificar o incluso dar de baja sin que afecte el funcionamiento de la aplicación. Los precios cargados en las facturas antes de la modificación pasarán a estar desactualizados si se hace esto pero se debe poder aumentar el precio de una visibilidad en algún momento dado. Es un precio a pagar pero permite mayor libertad.</w:t>
+      </w:r>
+    </w:p>
+    <w:p>
+      <w:pPr>
+        <w:spacing w:after="0" w:line="240" w:lineRule="auto"/>
+        <w:jc w:val="both"/>
+        <w:rPr>
+          <w:rFonts w:ascii="Arial" w:eastAsia="Times New Roman" w:hAnsi="Arial" w:cs="Arial"/>
+          <w:color w:val="000000"/>
+          <w:sz w:val="24"/>
+          <w:szCs w:val="24"/>
+          <w:lang w:val="es-ES"/>
+        </w:rPr>
+      </w:pPr>
+    </w:p>
+    <w:p>
+      <w:pPr>
+        <w:spacing w:after="0" w:line="240" w:lineRule="auto"/>
+        <w:jc w:val="both"/>
+        <w:rPr>
+          <w:rFonts w:ascii="Arial" w:eastAsia="Times New Roman" w:hAnsi="Arial" w:cs="Arial"/>
+          <w:color w:val="000000"/>
+          <w:sz w:val="24"/>
+          <w:szCs w:val="24"/>
+          <w:lang w:val="es-ES"/>
+        </w:rPr>
+      </w:pPr>
+      <w:r>
+        <w:rPr>
+          <w:rFonts w:ascii="Arial" w:eastAsia="Times New Roman" w:hAnsi="Arial" w:cs="Arial"/>
+          <w:color w:val="000000"/>
+          <w:sz w:val="24"/>
+          <w:szCs w:val="24"/>
+          <w:lang w:val="es-ES"/>
+        </w:rPr>
+        <w:t>Una vez que se elimina una visibilidad se pueden seguir viendo en sus antiguas publicaciones sin problema y cuando se modifica su nombre también se va a ver este modificado.</w:t>
+      </w:r>
+    </w:p>
+    <w:p>
+      <w:pPr>
+        <w:spacing w:after="0" w:line="240" w:lineRule="auto"/>
+        <w:jc w:val="both"/>
+        <w:rPr>
+          <w:rFonts w:ascii="Arial" w:eastAsia="Times New Roman" w:hAnsi="Arial" w:cs="Arial"/>
+          <w:color w:val="000000"/>
+          <w:sz w:val="24"/>
+          <w:szCs w:val="24"/>
+          <w:lang w:val="es-ES"/>
+        </w:rPr>
+      </w:pPr>
+    </w:p>
+    <w:p>
+      <w:pPr>
+        <w:spacing w:after="0" w:line="240" w:lineRule="auto"/>
+        <w:jc w:val="both"/>
+        <w:rPr>
+          <w:rFonts w:ascii="Arial" w:eastAsia="Times New Roman" w:hAnsi="Arial" w:cs="Arial"/>
+          <w:color w:val="000000"/>
+          <w:sz w:val="24"/>
+          <w:szCs w:val="24"/>
+          <w:u w:val="single"/>
+          <w:lang w:val="es-ES"/>
+        </w:rPr>
+      </w:pPr>
+      <w:r>
+        <w:rPr>
+          <w:rFonts w:ascii="Arial" w:eastAsia="Times New Roman" w:hAnsi="Arial" w:cs="Arial"/>
+          <w:color w:val="000000"/>
+          <w:sz w:val="24"/>
+          <w:szCs w:val="24"/>
+          <w:u w:val="single"/>
+          <w:lang w:val="es-ES"/>
+        </w:rPr>
+        <w:t>Valoración del vendedor</w:t>
+      </w:r>
+    </w:p>
+    <w:p>
+      <w:pPr>
+        <w:spacing w:after="0" w:line="240" w:lineRule="auto"/>
+        <w:jc w:val="both"/>
+        <w:rPr>
+          <w:rFonts w:ascii="Arial" w:eastAsia="Times New Roman" w:hAnsi="Arial" w:cs="Arial"/>
+          <w:color w:val="000000"/>
+          <w:sz w:val="24"/>
+          <w:szCs w:val="24"/>
+          <w:lang w:val="es-ES"/>
+        </w:rPr>
+      </w:pPr>
+    </w:p>
+    <w:p>
+      <w:pPr>
+        <w:spacing w:after="0" w:line="240" w:lineRule="auto"/>
+        <w:jc w:val="both"/>
+        <w:rPr>
+          <w:rFonts w:ascii="Arial" w:eastAsia="Times New Roman" w:hAnsi="Arial" w:cs="Arial"/>
+          <w:color w:val="000000"/>
+          <w:sz w:val="24"/>
+          <w:szCs w:val="24"/>
+          <w:lang w:val="es-ES"/>
+        </w:rPr>
+      </w:pPr>
+      <w:r>
+        <w:rPr>
+          <w:rFonts w:ascii="Arial" w:eastAsia="Times New Roman" w:hAnsi="Arial" w:cs="Arial"/>
+          <w:color w:val="000000"/>
+          <w:sz w:val="24"/>
+          <w:szCs w:val="24"/>
+          <w:lang w:val="es-ES"/>
+        </w:rPr>
+        <w:t>Al momento de realizar una compra u ofertar se indica la valoración del vendedor. Este valor va de 0 a 100 y es un número que indica que tan bueno es el vendedor para que el cliente lo sepa al momento de comprar. El mismo se calcula mediante la siguiente función:</w:t>
+      </w:r>
+    </w:p>
+    <w:p>
+      <w:pPr>
+        <w:spacing w:after="0" w:line="240" w:lineRule="auto"/>
+        <w:jc w:val="both"/>
+        <w:rPr>
+          <w:rFonts w:ascii="Arial" w:eastAsia="Times New Roman" w:hAnsi="Arial" w:cs="Arial"/>
+          <w:color w:val="000000"/>
+          <w:sz w:val="24"/>
+          <w:szCs w:val="24"/>
+          <w:lang w:val="es-ES"/>
+        </w:rPr>
+      </w:pPr>
+    </w:p>
+    <w:p>
+      <w:pPr>
+        <w:spacing w:after="0" w:line="240" w:lineRule="auto"/>
+        <w:jc w:val="both"/>
+        <w:rPr>
+          <w:rFonts w:ascii="Arial" w:eastAsia="Times New Roman" w:hAnsi="Arial" w:cs="Arial"/>
+          <w:color w:val="000000"/>
+          <w:sz w:val="24"/>
+          <w:szCs w:val="24"/>
+          <w:lang w:val="es-ES"/>
+        </w:rPr>
+      </w:pPr>
+      <w:r>
+        <w:rPr>
+          <w:rFonts w:ascii="Arial" w:eastAsia="Times New Roman" w:hAnsi="Arial" w:cs="Arial"/>
+          <w:color w:val="000000"/>
+          <w:sz w:val="24"/>
+          <w:szCs w:val="24"/>
+          <w:lang w:val="es-ES"/>
+        </w:rPr>
+        <w:t>(Prom</w:t>
+      </w:r>
+      <w:r>
+        <w:rPr>
+          <w:rFonts w:ascii="Arial" w:eastAsia="Times New Roman" w:hAnsi="Arial" w:cs="Arial"/>
+          <w:color w:val="000000"/>
+          <w:sz w:val="24"/>
+          <w:szCs w:val="24"/>
+          <w:lang w:val="es-ES"/>
+        </w:rPr>
+        <w:t>edio de estrellas - 1) * 25 * (</w:t>
+      </w:r>
+      <w:r>
+        <w:rPr>
+          <w:rFonts w:ascii="Arial" w:eastAsia="Times New Roman" w:hAnsi="Arial" w:cs="Arial"/>
+          <w:color w:val="000000"/>
+          <w:sz w:val="24"/>
+          <w:szCs w:val="24"/>
+          <w:lang w:val="es-ES"/>
+        </w:rPr>
+        <w:t>factor de ajuste (cantidad de calificaciones) + 0,1)</w:t>
+      </w:r>
+    </w:p>
+    <w:p>
+      <w:pPr>
+        <w:spacing w:after="0" w:line="240" w:lineRule="auto"/>
+        <w:jc w:val="both"/>
+        <w:rPr>
+          <w:rFonts w:ascii="Arial" w:eastAsia="Times New Roman" w:hAnsi="Arial" w:cs="Arial"/>
+          <w:color w:val="000000"/>
+          <w:sz w:val="24"/>
+          <w:szCs w:val="24"/>
+          <w:lang w:val="es-ES"/>
+        </w:rPr>
+      </w:pPr>
+    </w:p>
+    <w:p>
+      <w:pPr>
+        <w:spacing w:after="0" w:line="240" w:lineRule="auto"/>
+        <w:jc w:val="both"/>
+        <w:rPr>
+          <w:rFonts w:ascii="Arial" w:eastAsia="Times New Roman" w:hAnsi="Arial" w:cs="Arial"/>
+          <w:color w:val="000000"/>
+          <w:sz w:val="24"/>
+          <w:szCs w:val="24"/>
+          <w:lang w:val="es-ES"/>
+        </w:rPr>
+      </w:pPr>
+      <w:r>
+        <w:rPr>
+          <w:rFonts w:ascii="Arial" w:eastAsia="Times New Roman" w:hAnsi="Arial" w:cs="Arial"/>
+          <w:color w:val="000000"/>
+          <w:sz w:val="24"/>
+          <w:szCs w:val="24"/>
+          <w:lang w:val="es-ES"/>
+        </w:rPr>
+        <w:t>El promedio de estrellas se calcula sumando todas las estrellas y dividiéndolas por la cantidad de calificaciones.</w:t>
+      </w:r>
+    </w:p>
+    <w:p>
+      <w:pPr>
+        <w:spacing w:after="0" w:line="240" w:lineRule="auto"/>
+        <w:jc w:val="both"/>
+        <w:rPr>
+          <w:rFonts w:ascii="Arial" w:eastAsia="Times New Roman" w:hAnsi="Arial" w:cs="Arial"/>
+          <w:color w:val="000000"/>
+          <w:sz w:val="24"/>
+          <w:szCs w:val="24"/>
+          <w:lang w:val="es-ES"/>
+        </w:rPr>
+      </w:pPr>
+    </w:p>
+    <w:p>
+      <w:pPr>
+        <w:spacing w:after="0" w:line="240" w:lineRule="auto"/>
+        <w:jc w:val="both"/>
+        <w:rPr>
+          <w:rFonts w:ascii="Arial" w:eastAsia="Times New Roman" w:hAnsi="Arial" w:cs="Arial"/>
+          <w:color w:val="000000"/>
+          <w:sz w:val="24"/>
+          <w:szCs w:val="24"/>
+          <w:lang w:val="es-ES"/>
+        </w:rPr>
+      </w:pPr>
+      <w:r>
+        <w:rPr>
+          <w:rFonts w:ascii="Arial" w:eastAsia="Times New Roman" w:hAnsi="Arial" w:cs="Arial"/>
+          <w:color w:val="000000"/>
+          <w:sz w:val="24"/>
+          <w:szCs w:val="24"/>
+          <w:lang w:val="es-ES"/>
+        </w:rPr>
+        <w:t>El factor de ajuste devuelve un valor entre 0,5 (el peor) y 1 (el mejor) y es una función exponencial que cuantas más calificaciones hay, devuelve un mayor valor.</w:t>
+      </w:r>
+      <w:r>
+        <w:rPr>
+          <w:rFonts w:ascii="Arial" w:eastAsia="Times New Roman" w:hAnsi="Arial" w:cs="Arial"/>
+          <w:color w:val="000000"/>
+          <w:sz w:val="24"/>
+          <w:szCs w:val="24"/>
+          <w:lang w:val="es-ES"/>
+        </w:rPr>
+        <w:t xml:space="preserve"> Es una sucesión matemática que de acuerdo a la cantidad de calificaciones realiza más o menos iteraciones de la sumatoria.</w:t>
+      </w:r>
+    </w:p>
+    <w:p>
+      <w:pPr>
+        <w:spacing w:after="0" w:line="240" w:lineRule="auto"/>
+        <w:jc w:val="both"/>
+        <w:rPr>
+          <w:rFonts w:ascii="Arial" w:eastAsia="Times New Roman" w:hAnsi="Arial" w:cs="Arial"/>
+          <w:color w:val="000000"/>
+          <w:sz w:val="24"/>
+          <w:szCs w:val="24"/>
+          <w:lang w:val="es-ES"/>
+        </w:rPr>
+      </w:pPr>
+    </w:p>
+    <w:p>
+      <w:pPr>
+        <w:spacing w:after="0" w:line="240" w:lineRule="auto"/>
+        <w:jc w:val="both"/>
+        <w:rPr>
+          <w:rFonts w:ascii="Arial" w:eastAsia="Times New Roman" w:hAnsi="Arial" w:cs="Arial"/>
+          <w:color w:val="000000"/>
+          <w:sz w:val="24"/>
+          <w:szCs w:val="24"/>
+          <w:lang w:val="es-ES"/>
+        </w:rPr>
+      </w:pPr>
+      <w:r>
+        <w:rPr>
+          <w:rFonts w:ascii="Arial" w:eastAsia="Times New Roman" w:hAnsi="Arial" w:cs="Arial"/>
+          <w:color w:val="000000"/>
+          <w:sz w:val="24"/>
+          <w:szCs w:val="24"/>
+          <w:lang w:val="es-ES"/>
+        </w:rPr>
+        <w:t>S = 1/2 + 1/4 + 1/8 + 1/16…</w:t>
+      </w:r>
+    </w:p>
+    <w:p>
+      <w:pPr>
+        <w:spacing w:after="0" w:line="240" w:lineRule="auto"/>
+        <w:jc w:val="both"/>
+        <w:rPr>
+          <w:rFonts w:ascii="Arial" w:eastAsia="Times New Roman" w:hAnsi="Arial" w:cs="Arial"/>
+          <w:color w:val="000000"/>
+          <w:sz w:val="24"/>
+          <w:szCs w:val="24"/>
+          <w:lang w:val="es-ES"/>
+        </w:rPr>
+      </w:pPr>
+    </w:p>
+    <w:p>
+      <w:pPr>
+        <w:spacing w:after="0" w:line="240" w:lineRule="auto"/>
+        <w:jc w:val="both"/>
+        <w:rPr>
+          <w:rFonts w:ascii="Arial" w:eastAsia="Times New Roman" w:hAnsi="Arial" w:cs="Arial"/>
+          <w:color w:val="000000"/>
+          <w:sz w:val="24"/>
+          <w:szCs w:val="24"/>
+          <w:lang w:val="es-ES"/>
+        </w:rPr>
+      </w:pPr>
+      <w:r>
+        <w:rPr>
+          <w:rFonts w:ascii="Arial" w:eastAsia="Times New Roman" w:hAnsi="Arial" w:cs="Arial"/>
+          <w:color w:val="000000"/>
+          <w:sz w:val="24"/>
+          <w:szCs w:val="24"/>
+          <w:lang w:val="es-ES"/>
+        </w:rPr>
+        <w:t>La fórmula puede devolver un valor mayor a 100 en casos ideales pero en su utilización se limita su devolución en 100.</w:t>
+      </w:r>
+    </w:p>
+    <w:p>
+      <w:pPr>
+        <w:spacing w:after="0" w:line="240" w:lineRule="auto"/>
+        <w:jc w:val="both"/>
+        <w:rPr>
+          <w:rFonts w:ascii="Arial" w:eastAsia="Times New Roman" w:hAnsi="Arial" w:cs="Arial"/>
+          <w:color w:val="000000"/>
+          <w:sz w:val="24"/>
+          <w:szCs w:val="24"/>
+          <w:lang w:val="es-ES"/>
+        </w:rPr>
+      </w:pPr>
+    </w:p>
+    <w:p>
+      <w:pPr>
+        <w:spacing w:after="0" w:line="240" w:lineRule="auto"/>
+        <w:jc w:val="both"/>
+        <w:rPr>
+          <w:rFonts w:ascii="Arial" w:eastAsia="Times New Roman" w:hAnsi="Arial" w:cs="Arial"/>
+          <w:color w:val="000000"/>
+          <w:sz w:val="24"/>
+          <w:szCs w:val="24"/>
+          <w:lang w:val="es-ES"/>
+        </w:rPr>
+      </w:pPr>
+      <w:r>
+        <w:rPr>
+          <w:rFonts w:ascii="Arial" w:eastAsia="Times New Roman" w:hAnsi="Arial" w:cs="Arial"/>
+          <w:color w:val="000000"/>
+          <w:sz w:val="24"/>
+          <w:szCs w:val="24"/>
+          <w:lang w:val="es-ES"/>
+        </w:rPr>
+        <w:lastRenderedPageBreak/>
+        <w:t>La función de valoración está hecha de tal manera que devuelva un mayor valor para usuarios con mayor cantidad de publicaciones y mejore si tiene un buen promedio entre las estrellas conseguidas y la cantidad de calificaciones.</w:t>
+      </w:r>
+      <w:r>
+        <w:rPr>
+          <w:rFonts w:ascii="Arial" w:eastAsia="Times New Roman" w:hAnsi="Arial" w:cs="Arial"/>
+          <w:color w:val="000000"/>
+          <w:sz w:val="24"/>
+          <w:szCs w:val="24"/>
+          <w:lang w:val="es-ES"/>
+        </w:rPr>
+        <w:t xml:space="preserve"> Esto se hace así para que no haya casos que la valoración sea 100 cuando solamente se tiene una calificación con 5 estrellas por ejemplo.</w:t>
+      </w:r>
+    </w:p>
+    <w:p>
+      <w:pPr>
+        <w:spacing w:after="0" w:line="240" w:lineRule="auto"/>
+        <w:jc w:val="both"/>
+        <w:rPr>
+          <w:rFonts w:ascii="Arial" w:eastAsia="Times New Roman" w:hAnsi="Arial" w:cs="Arial"/>
+          <w:color w:val="000000"/>
+          <w:sz w:val="24"/>
+          <w:szCs w:val="24"/>
+          <w:lang w:val="es-ES"/>
+        </w:rPr>
+      </w:pPr>
+    </w:p>
+    <w:p>
+      <w:pPr>
+        <w:spacing w:after="0" w:line="240" w:lineRule="auto"/>
+        <w:jc w:val="both"/>
+        <w:rPr>
+          <w:rFonts w:ascii="Arial" w:eastAsia="Times New Roman" w:hAnsi="Arial" w:cs="Arial"/>
+          <w:color w:val="000000"/>
+          <w:sz w:val="24"/>
+          <w:szCs w:val="24"/>
+          <w:u w:val="single"/>
+          <w:lang w:val="es-ES"/>
+        </w:rPr>
+      </w:pPr>
+      <w:r>
+        <w:rPr>
+          <w:rFonts w:ascii="Arial" w:eastAsia="Times New Roman" w:hAnsi="Arial" w:cs="Arial"/>
+          <w:color w:val="000000"/>
+          <w:sz w:val="24"/>
+          <w:szCs w:val="24"/>
+          <w:u w:val="single"/>
+          <w:lang w:val="es-ES"/>
+        </w:rPr>
+        <w:t>Listado estadístico</w:t>
+      </w:r>
+    </w:p>
+    <w:p>
+      <w:pPr>
+        <w:spacing w:after="0" w:line="240" w:lineRule="auto"/>
+        <w:jc w:val="both"/>
+        <w:rPr>
+          <w:rFonts w:ascii="Arial" w:eastAsia="Times New Roman" w:hAnsi="Arial" w:cs="Arial"/>
+          <w:color w:val="000000"/>
+          <w:sz w:val="24"/>
+          <w:szCs w:val="24"/>
+          <w:lang w:val="es-ES"/>
+        </w:rPr>
+      </w:pPr>
+    </w:p>
+    <w:p>
+      <w:pPr>
+        <w:spacing w:after="0" w:line="240" w:lineRule="auto"/>
+        <w:jc w:val="both"/>
+        <w:rPr>
+          <w:rFonts w:ascii="Arial" w:eastAsia="Times New Roman" w:hAnsi="Arial" w:cs="Arial"/>
+          <w:color w:val="000000"/>
+          <w:sz w:val="24"/>
+          <w:szCs w:val="24"/>
+          <w:lang w:val="es-ES"/>
+        </w:rPr>
+      </w:pPr>
+      <w:r>
+        <w:rPr>
+          <w:rFonts w:ascii="Arial" w:eastAsia="Times New Roman" w:hAnsi="Arial" w:cs="Arial"/>
+          <w:color w:val="000000"/>
+          <w:sz w:val="24"/>
+          <w:szCs w:val="24"/>
+          <w:lang w:val="es-ES"/>
+        </w:rPr>
+        <w:t xml:space="preserve">De </w:t>
+      </w:r>
+      <w:r>
+        <w:rPr>
+          <w:rFonts w:ascii="Arial" w:eastAsia="Times New Roman" w:hAnsi="Arial" w:cs="Arial"/>
+          <w:color w:val="000000"/>
+          <w:sz w:val="24"/>
+          <w:szCs w:val="24"/>
+          <w:lang w:val="es-ES"/>
+        </w:rPr>
+        <w:t>acuerdo a la lectura del grupo de google tomamos como hipótesis de trabajo que sólo se permite filtrar por trimestres en particular y no por mes-año como indica el enunciado. Además sólo se podrá consultar hasta 5 años antes del año de la fecha de inicio de la aplicación.</w:t>
       </w:r>
       <w:bookmarkStart w:id="0" w:name="_GoBack"/>
       <w:bookmarkEnd w:id="0"/>
+    </w:p>
+    <w:p>
+      <w:pPr>
+        <w:spacing w:after="0" w:line="240" w:lineRule="auto"/>
+        <w:jc w:val="both"/>
+        <w:rPr>
+          <w:rFonts w:ascii="Arial" w:eastAsia="Times New Roman" w:hAnsi="Arial" w:cs="Arial"/>
+          <w:color w:val="000000"/>
+          <w:sz w:val="24"/>
+          <w:szCs w:val="24"/>
+          <w:lang w:val="es-ES"/>
+        </w:rPr>
+      </w:pPr>
+      <w:r>
+        <w:rPr>
+          <w:rFonts w:ascii="Arial" w:eastAsia="Times New Roman" w:hAnsi="Arial" w:cs="Arial"/>
+          <w:color w:val="000000"/>
+          <w:sz w:val="24"/>
+          <w:szCs w:val="24"/>
+          <w:lang w:val="es-ES"/>
+        </w:rPr>
+        <w:br/>
+        <w:t>En el listado Vendedores con mayor cantidad de productos no vendidos ordenamos el listado primero por cantidad, luego por fecha (fecha máxima de la última publicación) y por último por nombre de visibilidad. Contamos los stocks de las publicaciones que se finalizaron dentro del trimestre elegido. Como indicaron en el grupo de google sólo se puede elegir un tipo de visibilidad o todas. Cabe aclarar que no se genera ningún resultado para este listado estadístico (todas las cantidades son 0) con los datos de la migración ya que todos los stocks quedan en 0 una vez que se migran las publicaciones ya que las compras agotan el stock de todas las mismas.</w:t>
+      </w:r>
     </w:p>
     <w:sectPr>
       <w:pgSz w:w="12240" w:h="15840"/>
@@ -3311,7 +5257,6 @@
   <w:style w:type="character" w:default="1" w:styleId="DefaultParagraphFont">
     <w:name w:val="Default Paragraph Font"/>
     <w:uiPriority w:val="1"/>
-    <w:semiHidden/>
     <w:unhideWhenUsed/>
   </w:style>
   <w:style w:type="table" w:default="1" w:styleId="TableNormal">

</xml_diff>